<commit_message>
Subida Practica 8 Completa
</commit_message>
<xml_diff>
--- a/TP 8/Practica8.docx
+++ b/TP 8/Practica8.docx
@@ -394,7 +394,7 @@
           <w:szCs w:val="28"/>
           <w:rtl w:val="0"/>
         </w:rPr>
-        <w:t xml:space="preserve">1. Qué es la Accesibilidad Web?</w:t>
+        <w:t xml:space="preserve">1. ¿Qué es la Accesibilidad Web?</w:t>
       </w:r>
     </w:p>
     <w:p>
@@ -449,7 +449,7 @@
           <w:szCs w:val="28"/>
           <w:rtl w:val="0"/>
         </w:rPr>
-        <w:t xml:space="preserve">2. Qué es la WAI?</w:t>
+        <w:t xml:space="preserve">2. ¿Qué es la WAI?</w:t>
       </w:r>
     </w:p>
     <w:p>
@@ -513,7 +513,7 @@
           <w:szCs w:val="28"/>
           <w:rtl w:val="0"/>
         </w:rPr>
-        <w:t xml:space="preserve">3. Cuáles son los Componentes esenciales de Accesibilidad Web?</w:t>
+        <w:t xml:space="preserve">3. ¿Cuáles son los Componentes esenciales de Accesibilidad Web?</w:t>
       </w:r>
     </w:p>
     <w:p>
@@ -685,7 +685,7 @@
           <w:szCs w:val="28"/>
           <w:rtl w:val="0"/>
         </w:rPr>
-        <w:t xml:space="preserve">4. Qué son las Pautas de Accesibilidad al Contenido en la Web (WCAG)?</w:t>
+        <w:t xml:space="preserve">4. ¿Qué son las Pautas de Accesibilidad al Contenido en la Web (WCAG)?</w:t>
       </w:r>
     </w:p>
     <w:p>
@@ -729,7 +729,7 @@
           <w:szCs w:val="28"/>
           <w:rtl w:val="0"/>
         </w:rPr>
-        <w:t xml:space="preserve">5. Cuáles son los niveles de prioridad establecidos por las pautas?</w:t>
+        <w:t xml:space="preserve">5. ¿Cuáles son los niveles de prioridad establecidos por las pautas?</w:t>
       </w:r>
     </w:p>
     <w:p>
@@ -890,7 +890,7 @@
           <w:szCs w:val="28"/>
           <w:rtl w:val="0"/>
         </w:rPr>
-        <w:t xml:space="preserve">6. Cuáles son los niveles de conformidad?</w:t>
+        <w:t xml:space="preserve">6. ¿Cuáles son los niveles de conformidad?</w:t>
       </w:r>
     </w:p>
     <w:p>
@@ -1049,7 +1049,7 @@
           <w:szCs w:val="28"/>
           <w:rtl w:val="0"/>
         </w:rPr>
-        <w:t xml:space="preserve">7. Qué es TAW?</w:t>
+        <w:t xml:space="preserve">7. ¿Qué es TAW?</w:t>
       </w:r>
     </w:p>
     <w:p>
@@ -1118,7 +1118,7 @@
           <w:szCs w:val="28"/>
           <w:rtl w:val="0"/>
         </w:rPr>
-        <w:t xml:space="preserve">8. En qué consiste la Usabilidad Web? </w:t>
+        <w:t xml:space="preserve">8. ¿En qué consiste la Usabilidad Web? </w:t>
       </w:r>
       <w:r>
         <w:rPr>
@@ -1193,7 +1193,7 @@
           <w:szCs w:val="28"/>
           <w:rtl w:val="0"/>
         </w:rPr>
-        <w:t xml:space="preserve">9. A qué se refieren los conceptos de buscabilidad y visibilidad de un sitio web?</w:t>
+        <w:t xml:space="preserve">9. ¿A qué se refieren los conceptos de buscabilidad y visibilidad de un sitio web?</w:t>
       </w:r>
     </w:p>
     <w:p>
@@ -1283,7 +1283,7 @@
           <w:szCs w:val="28"/>
           <w:rtl w:val="0"/>
         </w:rPr>
-        <w:t xml:space="preserve">10. A qué se refiere el concepto de fidelidad en relación a un sitio web?</w:t>
+        <w:t xml:space="preserve">10. ¿A qué se refiere el concepto de fidelidad en relación a un sitio web?</w:t>
       </w:r>
     </w:p>
     <w:p>
@@ -1338,7 +1338,7 @@
           <w:szCs w:val="28"/>
           <w:rtl w:val="0"/>
         </w:rPr>
-        <w:t xml:space="preserve">11. Qué técnicas se utilizan para evaluar la usabilidad de un sistema?</w:t>
+        <w:t xml:space="preserve">11. ¿Qué técnicas se utilizan para evaluar la usabilidad de un sistema?</w:t>
       </w:r>
     </w:p>
     <w:p>
@@ -1591,7 +1591,58 @@
           <w:szCs w:val="28"/>
           <w:rtl w:val="0"/>
         </w:rPr>
-        <w:t xml:space="preserve">12. Que es la independencia de dispositivos y cuáles son sus ventajas desde los puntos de vista del usuario y del desarrollador?</w:t>
+        <w:t xml:space="preserve">12. ¿Qué es la Independencia de Dispositivos y cuáles son sus ventajas desde los puntos de vista del usuario y del desarrollador?</w:t>
+      </w:r>
+    </w:p>
+    <w:p>
+      <w:pPr>
+        <w:spacing w:after="240" w:before="240" w:lineRule="auto"/>
+        <w:ind w:left="0" w:firstLine="0"/>
+        <w:rPr>
+          <w:sz w:val="24"/>
+          <w:szCs w:val="24"/>
+        </w:rPr>
+      </w:pPr>
+      <w:r>
+        <w:rPr>
+          <w:rtl w:val="0"/>
+        </w:rPr>
+      </w:r>
+    </w:p>
+    <w:p>
+      <w:pPr>
+        <w:spacing w:after="240" w:before="240" w:lineRule="auto"/>
+        <w:ind w:left="0" w:firstLine="0"/>
+        <w:rPr>
+          <w:sz w:val="24"/>
+          <w:szCs w:val="24"/>
+        </w:rPr>
+      </w:pPr>
+      <w:r>
+        <w:rPr>
+          <w:sz w:val="24"/>
+          <w:szCs w:val="24"/>
+          <w:rtl w:val="0"/>
+        </w:rPr>
+        <w:t xml:space="preserve">La independencia de dispositivo implica que cualquier dispositivo sea capaz de acceder a la información para garantizar que la web sea realmente mundial y accesible para todos.</w:t>
+      </w:r>
+    </w:p>
+    <w:p>
+      <w:pPr>
+        <w:spacing w:after="240" w:before="240" w:lineRule="auto"/>
+        <w:ind w:left="0" w:firstLine="0"/>
+        <w:rPr>
+          <w:sz w:val="24"/>
+          <w:szCs w:val="24"/>
+        </w:rPr>
+      </w:pPr>
+      <w:r>
+        <w:rPr>
+          <w:sz w:val="24"/>
+          <w:szCs w:val="24"/>
+          <w:rtl w:val="0"/>
+        </w:rPr>
+        <w:t xml:space="preserve">Su principal ventaja es mejorar la experiencia de usuario al ser mundial el acceso al contenido.</w:t>
       </w:r>
     </w:p>
     <w:p>
@@ -1606,6 +1657,14 @@
       </w:pPr>
       <w:r>
         <w:rPr>
+          <w:sz w:val="24"/>
+          <w:szCs w:val="24"/>
+          <w:rtl w:val="0"/>
+        </w:rPr>
+        <w:t xml:space="preserve">Desde el punto de vista del desarrollador se reducen los costos de desarrollo estándar al utilizar mecanismos para garantizar la accesibilidad de todos los dispositivos. </w:t>
+      </w:r>
+      <w:r>
+        <w:rPr>
           <w:rtl w:val="0"/>
         </w:rPr>
       </w:r>
@@ -1615,14 +1674,84 @@
         <w:spacing w:after="240" w:before="240" w:lineRule="auto"/>
         <w:ind w:left="0" w:firstLine="0"/>
         <w:rPr>
-          <w:sz w:val="24"/>
-          <w:szCs w:val="24"/>
-        </w:rPr>
-      </w:pPr>
-      <w:r>
-        <w:rPr>
-          <w:rtl w:val="0"/>
-        </w:rPr>
+          <w:b w:val="1"/>
+          <w:sz w:val="28"/>
+          <w:szCs w:val="28"/>
+        </w:rPr>
+      </w:pPr>
+      <w:r>
+        <w:rPr>
+          <w:b w:val="1"/>
+          <w:sz w:val="28"/>
+          <w:szCs w:val="28"/>
+          <w:rtl w:val="0"/>
+        </w:rPr>
+        <w:t xml:space="preserve">13. ¿Qué es la Internacionalización y cómo funciona?</w:t>
+      </w:r>
+    </w:p>
+    <w:p>
+      <w:pPr>
+        <w:spacing w:after="240" w:before="240" w:lineRule="auto"/>
+        <w:rPr>
+          <w:sz w:val="24"/>
+          <w:szCs w:val="24"/>
+        </w:rPr>
+      </w:pPr>
+      <w:r>
+        <w:rPr>
+          <w:sz w:val="24"/>
+          <w:szCs w:val="24"/>
+          <w:rtl w:val="0"/>
+        </w:rPr>
+        <w:t xml:space="preserve">La internalización es un proceso a través del cual diseñar sitios Web con la capacidad de adaptarse a diferentes idiomas y culturas. Es otro de los puntos de la accesibilidad web.</w:t>
+      </w:r>
+    </w:p>
+    <w:p>
+      <w:pPr>
+        <w:spacing w:after="240" w:before="240" w:lineRule="auto"/>
+        <w:rPr>
+          <w:sz w:val="24"/>
+          <w:szCs w:val="24"/>
+        </w:rPr>
+      </w:pPr>
+      <w:r>
+        <w:rPr>
+          <w:sz w:val="24"/>
+          <w:szCs w:val="24"/>
+          <w:rtl w:val="0"/>
+        </w:rPr>
+        <w:t xml:space="preserve">Funciona mediante el agregado de identificadores de idioma que, gracias a la información presente en el dispositivo del usuario, filtra el contenido para que este posea el idioma del usuario y de acceso a las páginas que corresponden a su cultura.  </w:t>
+      </w:r>
+    </w:p>
+    <w:p>
+      <w:pPr>
+        <w:spacing w:after="240" w:before="240" w:lineRule="auto"/>
+        <w:rPr>
+          <w:sz w:val="24"/>
+          <w:szCs w:val="24"/>
+        </w:rPr>
+      </w:pPr>
+      <w:r>
+        <w:rPr>
+          <w:rtl w:val="0"/>
+        </w:rPr>
+      </w:r>
+    </w:p>
+    <w:p>
+      <w:pPr>
+        <w:spacing w:after="240" w:before="240" w:lineRule="auto"/>
+        <w:rPr>
+          <w:sz w:val="24"/>
+          <w:szCs w:val="24"/>
+        </w:rPr>
+      </w:pPr>
+      <w:r>
+        <w:rPr>
+          <w:sz w:val="24"/>
+          <w:szCs w:val="24"/>
+          <w:rtl w:val="0"/>
+        </w:rPr>
+        <w:t xml:space="preserve">En resumen es un mecanismo para que la página opere de manera internacional. </w:t>
       </w:r>
     </w:p>
     <w:p>
@@ -1630,6 +1759,3303 @@
         <w:spacing w:after="240" w:before="240" w:lineRule="auto"/>
         <w:ind w:left="0" w:firstLine="0"/>
         <w:rPr>
+          <w:b w:val="1"/>
+          <w:sz w:val="28"/>
+          <w:szCs w:val="28"/>
+        </w:rPr>
+      </w:pPr>
+      <w:r>
+        <w:rPr>
+          <w:rtl w:val="0"/>
+        </w:rPr>
+      </w:r>
+    </w:p>
+    <w:p>
+      <w:pPr>
+        <w:spacing w:after="240" w:before="240" w:lineRule="auto"/>
+        <w:ind w:left="0" w:firstLine="0"/>
+        <w:rPr>
+          <w:b w:val="1"/>
+          <w:sz w:val="28"/>
+          <w:szCs w:val="28"/>
+        </w:rPr>
+      </w:pPr>
+      <w:r>
+        <w:rPr>
+          <w:b w:val="1"/>
+          <w:sz w:val="28"/>
+          <w:szCs w:val="28"/>
+          <w:rtl w:val="0"/>
+        </w:rPr>
+        <w:t xml:space="preserve">14. Cuáles son los conceptos clave para el diseño web internacional?</w:t>
+      </w:r>
+    </w:p>
+    <w:p>
+      <w:pPr>
+        <w:spacing w:after="240" w:before="240" w:lineRule="auto"/>
+        <w:rPr>
+          <w:sz w:val="24"/>
+          <w:szCs w:val="24"/>
+        </w:rPr>
+      </w:pPr>
+      <w:r>
+        <w:rPr>
+          <w:b w:val="1"/>
+          <w:sz w:val="24"/>
+          <w:szCs w:val="24"/>
+          <w:rtl w:val="0"/>
+        </w:rPr>
+        <w:t xml:space="preserve">Codificación: </w:t>
+      </w:r>
+      <w:r>
+        <w:rPr>
+          <w:sz w:val="24"/>
+          <w:szCs w:val="24"/>
+          <w:rtl w:val="0"/>
+        </w:rPr>
+        <w:t xml:space="preserve">Utilice Unicode siempre que sea posible para contenidos, bases de datos, etc. Siempre declare la codificación del contenido.</w:t>
+      </w:r>
+    </w:p>
+    <w:p>
+      <w:pPr>
+        <w:spacing w:after="240" w:before="240" w:lineRule="auto"/>
+        <w:rPr>
+          <w:sz w:val="24"/>
+          <w:szCs w:val="24"/>
+        </w:rPr>
+      </w:pPr>
+      <w:r>
+        <w:rPr>
+          <w:b w:val="1"/>
+          <w:sz w:val="24"/>
+          <w:szCs w:val="24"/>
+          <w:rtl w:val="0"/>
+        </w:rPr>
+        <w:t xml:space="preserve">Escapes: </w:t>
+      </w:r>
+      <w:r>
+        <w:rPr>
+          <w:sz w:val="24"/>
+          <w:szCs w:val="24"/>
+          <w:rtl w:val="0"/>
+        </w:rPr>
+        <w:t xml:space="preserve">Utilice caracteres en lugar de escapes (por ejemplo, &amp;#xE1; &amp;#225; o &amp;aacute;) siempre que sea posible.</w:t>
+      </w:r>
+    </w:p>
+    <w:p>
+      <w:pPr>
+        <w:spacing w:after="240" w:before="240" w:lineRule="auto"/>
+        <w:rPr>
+          <w:sz w:val="24"/>
+          <w:szCs w:val="24"/>
+        </w:rPr>
+      </w:pPr>
+      <w:r>
+        <w:rPr>
+          <w:b w:val="1"/>
+          <w:sz w:val="24"/>
+          <w:szCs w:val="24"/>
+          <w:rtl w:val="0"/>
+        </w:rPr>
+        <w:t xml:space="preserve">Idioma: </w:t>
+      </w:r>
+      <w:r>
+        <w:rPr>
+          <w:sz w:val="24"/>
+          <w:szCs w:val="24"/>
+          <w:rtl w:val="0"/>
+        </w:rPr>
+        <w:t xml:space="preserve">Declare el idioma de los documentos e indique los cambios de idioma internos.</w:t>
+      </w:r>
+    </w:p>
+    <w:p>
+      <w:pPr>
+        <w:spacing w:after="240" w:before="240" w:lineRule="auto"/>
+        <w:rPr>
+          <w:sz w:val="24"/>
+          <w:szCs w:val="24"/>
+        </w:rPr>
+      </w:pPr>
+      <w:r>
+        <w:rPr>
+          <w:b w:val="1"/>
+          <w:sz w:val="24"/>
+          <w:szCs w:val="24"/>
+          <w:rtl w:val="0"/>
+        </w:rPr>
+        <w:t xml:space="preserve">Presentación vs. contenido: </w:t>
+      </w:r>
+      <w:r>
+        <w:rPr>
+          <w:sz w:val="24"/>
+          <w:szCs w:val="24"/>
+          <w:rtl w:val="0"/>
+        </w:rPr>
+        <w:t xml:space="preserve">Utilice hojas de estilo para información de presentación. Restrinja el uso de etiquetas para la semántica.</w:t>
+      </w:r>
+    </w:p>
+    <w:p>
+      <w:pPr>
+        <w:spacing w:after="240" w:before="240" w:lineRule="auto"/>
+        <w:rPr>
+          <w:sz w:val="24"/>
+          <w:szCs w:val="24"/>
+        </w:rPr>
+      </w:pPr>
+      <w:r>
+        <w:rPr>
+          <w:b w:val="1"/>
+          <w:sz w:val="24"/>
+          <w:szCs w:val="24"/>
+          <w:rtl w:val="0"/>
+        </w:rPr>
+        <w:t xml:space="preserve">Imágenes, animaciones y ejemplos</w:t>
+      </w:r>
+      <w:r>
+        <w:rPr>
+          <w:sz w:val="24"/>
+          <w:szCs w:val="24"/>
+          <w:rtl w:val="0"/>
+        </w:rPr>
+        <w:t xml:space="preserve">: Verifique si es posible la traducción y si existe alguna influencia cultural inadecuada.</w:t>
+      </w:r>
+    </w:p>
+    <w:p>
+      <w:pPr>
+        <w:spacing w:after="240" w:before="240" w:lineRule="auto"/>
+        <w:rPr>
+          <w:sz w:val="24"/>
+          <w:szCs w:val="24"/>
+        </w:rPr>
+      </w:pPr>
+      <w:r>
+        <w:rPr>
+          <w:b w:val="1"/>
+          <w:sz w:val="24"/>
+          <w:szCs w:val="24"/>
+          <w:rtl w:val="0"/>
+        </w:rPr>
+        <w:t xml:space="preserve">Formularios:</w:t>
+      </w:r>
+      <w:r>
+        <w:rPr>
+          <w:sz w:val="24"/>
+          <w:szCs w:val="24"/>
+          <w:rtl w:val="0"/>
+        </w:rPr>
+        <w:t xml:space="preserve"> Utilice una codificación adecuada tanto en el formulario como en el servidor. Admita los formatos locales de nombres/direcciones, horas/fechas, etc.</w:t>
+      </w:r>
+    </w:p>
+    <w:p>
+      <w:pPr>
+        <w:spacing w:after="240" w:before="240" w:lineRule="auto"/>
+        <w:rPr>
+          <w:sz w:val="24"/>
+          <w:szCs w:val="24"/>
+        </w:rPr>
+      </w:pPr>
+      <w:r>
+        <w:rPr>
+          <w:b w:val="1"/>
+          <w:sz w:val="24"/>
+          <w:szCs w:val="24"/>
+          <w:rtl w:val="0"/>
+        </w:rPr>
+        <w:t xml:space="preserve">Autoría de texto. Utilice texto simple y conciso:</w:t>
+      </w:r>
+      <w:r>
+        <w:rPr>
+          <w:sz w:val="24"/>
+          <w:szCs w:val="24"/>
+          <w:rtl w:val="0"/>
+        </w:rPr>
+        <w:t xml:space="preserve"> Tenga cuidado al componer oraciones de cadenas múltiples.</w:t>
+      </w:r>
+    </w:p>
+    <w:p>
+      <w:pPr>
+        <w:spacing w:after="240" w:before="240" w:lineRule="auto"/>
+        <w:rPr>
+          <w:sz w:val="24"/>
+          <w:szCs w:val="24"/>
+        </w:rPr>
+      </w:pPr>
+      <w:r>
+        <w:rPr>
+          <w:b w:val="1"/>
+          <w:sz w:val="24"/>
+          <w:szCs w:val="24"/>
+          <w:rtl w:val="0"/>
+        </w:rPr>
+        <w:t xml:space="preserve">Navegación:.</w:t>
+      </w:r>
+      <w:r>
+        <w:rPr>
+          <w:sz w:val="24"/>
+          <w:szCs w:val="24"/>
+          <w:rtl w:val="0"/>
+        </w:rPr>
+        <w:t xml:space="preserve"> Incluya en cada página una navegación que pueda verse claramente hacia las páginas o los sitios localizados, utilizando el idioma de llegada.</w:t>
+      </w:r>
+    </w:p>
+    <w:p>
+      <w:pPr>
+        <w:spacing w:after="240" w:before="240" w:lineRule="auto"/>
+        <w:rPr>
+          <w:b w:val="1"/>
+          <w:sz w:val="28"/>
+          <w:szCs w:val="28"/>
+        </w:rPr>
+      </w:pPr>
+      <w:r>
+        <w:rPr>
+          <w:b w:val="1"/>
+          <w:sz w:val="24"/>
+          <w:szCs w:val="24"/>
+          <w:rtl w:val="0"/>
+        </w:rPr>
+        <w:t xml:space="preserve">Texto de derecha a izquierda:</w:t>
+      </w:r>
+      <w:r>
+        <w:rPr>
+          <w:sz w:val="24"/>
+          <w:szCs w:val="24"/>
+          <w:rtl w:val="0"/>
+        </w:rPr>
+        <w:t xml:space="preserve"> Para XHTML, agregue dir="rtl" a la etiqueta html. Utilícese nuevamente sólo para cambiar la dirección de base.</w:t>
+      </w:r>
+      <w:r>
+        <w:rPr>
+          <w:rtl w:val="0"/>
+        </w:rPr>
+      </w:r>
+    </w:p>
+    <w:p>
+      <w:pPr>
+        <w:spacing w:after="240" w:before="240" w:lineRule="auto"/>
+        <w:ind w:left="0" w:firstLine="0"/>
+        <w:rPr>
+          <w:b w:val="1"/>
+          <w:sz w:val="28"/>
+          <w:szCs w:val="28"/>
+        </w:rPr>
+      </w:pPr>
+      <w:r>
+        <w:rPr>
+          <w:b w:val="1"/>
+          <w:sz w:val="28"/>
+          <w:szCs w:val="28"/>
+          <w:rtl w:val="0"/>
+        </w:rPr>
+        <w:t xml:space="preserve">15. ¿Cuáles son las diferencias entre localización e internacionalización?</w:t>
+      </w:r>
+    </w:p>
+    <w:p>
+      <w:pPr>
+        <w:spacing w:after="240" w:before="240" w:lineRule="auto"/>
+        <w:rPr>
+          <w:sz w:val="24"/>
+          <w:szCs w:val="24"/>
+        </w:rPr>
+      </w:pPr>
+      <w:r>
+        <w:rPr>
+          <w:b w:val="1"/>
+          <w:sz w:val="24"/>
+          <w:szCs w:val="24"/>
+          <w:rtl w:val="0"/>
+        </w:rPr>
+        <w:t xml:space="preserve">Localización: </w:t>
+      </w:r>
+      <w:r>
+        <w:rPr>
+          <w:sz w:val="24"/>
+          <w:szCs w:val="24"/>
+          <w:rtl w:val="0"/>
+        </w:rPr>
+        <w:t xml:space="preserve">Se entiende por localización la adaptación de un producto, una aplicación o el contenido de un documento con el fin de adecuarlos a las necesidades (lingüísticas, culturales u otras) de un mercado destinatario concreto.</w:t>
+      </w:r>
+    </w:p>
+    <w:p>
+      <w:pPr>
+        <w:spacing w:after="240" w:before="240" w:lineRule="auto"/>
+        <w:rPr>
+          <w:sz w:val="24"/>
+          <w:szCs w:val="24"/>
+        </w:rPr>
+      </w:pPr>
+      <w:r>
+        <w:rPr>
+          <w:sz w:val="24"/>
+          <w:szCs w:val="24"/>
+          <w:rtl w:val="0"/>
+        </w:rPr>
+        <w:t xml:space="preserve">La localización puede implicar modificar parte importante del producto para que se alinea más con la cultura objetivo a la que el producto tendrá acceso. </w:t>
+      </w:r>
+    </w:p>
+    <w:p>
+      <w:pPr>
+        <w:spacing w:after="240" w:before="240" w:lineRule="auto"/>
+        <w:rPr>
+          <w:sz w:val="24"/>
+          <w:szCs w:val="24"/>
+        </w:rPr>
+      </w:pPr>
+      <w:r>
+        <w:rPr>
+          <w:rtl w:val="0"/>
+        </w:rPr>
+      </w:r>
+    </w:p>
+    <w:p>
+      <w:pPr>
+        <w:spacing w:after="240" w:before="240" w:lineRule="auto"/>
+        <w:rPr>
+          <w:sz w:val="24"/>
+          <w:szCs w:val="24"/>
+        </w:rPr>
+      </w:pPr>
+      <w:r>
+        <w:rPr>
+          <w:b w:val="1"/>
+          <w:sz w:val="24"/>
+          <w:szCs w:val="24"/>
+          <w:rtl w:val="0"/>
+        </w:rPr>
+        <w:t xml:space="preserve">Internacionalización:</w:t>
+      </w:r>
+      <w:r>
+        <w:rPr>
+          <w:sz w:val="24"/>
+          <w:szCs w:val="24"/>
+          <w:rtl w:val="0"/>
+        </w:rPr>
+        <w:t xml:space="preserve"> La internacionalización es el diseño y desarrollo de un producto, una aplicación o el contenido de un documento de modo tal que permita una fácil localización con destino a audiencias de diferentes culturas, regiones o idiomas.</w:t>
+      </w:r>
+    </w:p>
+    <w:p>
+      <w:pPr>
+        <w:spacing w:after="240" w:before="240" w:lineRule="auto"/>
+        <w:rPr>
+          <w:b w:val="1"/>
+          <w:sz w:val="28"/>
+          <w:szCs w:val="28"/>
+        </w:rPr>
+      </w:pPr>
+      <w:r>
+        <w:rPr>
+          <w:sz w:val="24"/>
+          <w:szCs w:val="24"/>
+          <w:rtl w:val="0"/>
+        </w:rPr>
+        <w:t xml:space="preserve">La internalización implica desarrollar el producto de manera que este sea fácilmente localizable. Utilizando, por ejemplo, Unicode. </w:t>
+      </w:r>
+      <w:r>
+        <w:rPr>
+          <w:rtl w:val="0"/>
+        </w:rPr>
+      </w:r>
+    </w:p>
+    <w:p>
+      <w:pPr>
+        <w:spacing w:after="240" w:before="240" w:lineRule="auto"/>
+        <w:rPr>
+          <w:b w:val="1"/>
+          <w:sz w:val="28"/>
+          <w:szCs w:val="28"/>
+        </w:rPr>
+      </w:pPr>
+      <w:r>
+        <w:rPr>
+          <w:rtl w:val="0"/>
+        </w:rPr>
+      </w:r>
+    </w:p>
+    <w:p>
+      <w:pPr>
+        <w:spacing w:after="240" w:before="240" w:lineRule="auto"/>
+        <w:ind w:left="0" w:firstLine="0"/>
+        <w:rPr>
+          <w:b w:val="1"/>
+          <w:sz w:val="28"/>
+          <w:szCs w:val="28"/>
+        </w:rPr>
+      </w:pPr>
+      <w:r>
+        <w:rPr>
+          <w:b w:val="1"/>
+          <w:sz w:val="28"/>
+          <w:szCs w:val="28"/>
+          <w:rtl w:val="0"/>
+        </w:rPr>
+        <w:t xml:space="preserve">16. A partir de la siguiente lista de comprobación para analizar un sitio web, diferenciar las preguntas que se refieren a aspectos de usabilidad (U) de las de accesibilidad (A)</w:t>
+      </w:r>
+    </w:p>
+    <w:p>
+      <w:pPr>
+        <w:spacing w:after="240" w:before="240" w:lineRule="auto"/>
+        <w:ind w:left="0" w:firstLine="0"/>
+        <w:rPr>
+          <w:sz w:val="24"/>
+          <w:szCs w:val="24"/>
+        </w:rPr>
+      </w:pPr>
+      <w:r>
+        <w:rPr>
+          <w:rtl w:val="0"/>
+        </w:rPr>
+      </w:r>
+    </w:p>
+    <w:tbl>
+      <w:tblPr>
+        <w:tblStyle w:val="Table1"/>
+        <w:tblW w:w="9015.0" w:type="dxa"/>
+        <w:jc w:val="left"/>
+        <w:tblInd w:w="100.0" w:type="pct"/>
+        <w:tblBorders>
+          <w:top w:color="000000" w:space="0" w:sz="8" w:val="single"/>
+          <w:left w:color="000000" w:space="0" w:sz="8" w:val="single"/>
+          <w:bottom w:color="000000" w:space="0" w:sz="8" w:val="single"/>
+          <w:right w:color="000000" w:space="0" w:sz="8" w:val="single"/>
+          <w:insideH w:color="000000" w:space="0" w:sz="8" w:val="single"/>
+          <w:insideV w:color="000000" w:space="0" w:sz="8" w:val="single"/>
+        </w:tblBorders>
+        <w:tblLayout w:type="fixed"/>
+        <w:tblLook w:val="0600"/>
+      </w:tblPr>
+      <w:tblGrid>
+        <w:gridCol w:w="1935"/>
+        <w:gridCol w:w="4440"/>
+        <w:gridCol w:w="2640"/>
+        <w:tblGridChange w:id="0">
+          <w:tblGrid>
+            <w:gridCol w:w="1935"/>
+            <w:gridCol w:w="4440"/>
+            <w:gridCol w:w="2640"/>
+          </w:tblGrid>
+        </w:tblGridChange>
+      </w:tblGrid>
+      <w:tr>
+        <w:tc>
+          <w:tcPr>
+            <w:shd w:fill="auto" w:val="clear"/>
+            <w:tcMar>
+              <w:top w:w="100.0" w:type="dxa"/>
+              <w:left w:w="100.0" w:type="dxa"/>
+              <w:bottom w:w="100.0" w:type="dxa"/>
+              <w:right w:w="100.0" w:type="dxa"/>
+            </w:tcMar>
+            <w:vAlign w:val="top"/>
+          </w:tcPr>
+          <w:p>
+            <w:pPr>
+              <w:keepNext w:val="0"/>
+              <w:keepLines w:val="0"/>
+              <w:widowControl w:val="0"/>
+              <w:pBdr>
+                <w:top w:space="0" w:sz="0" w:val="nil"/>
+                <w:left w:space="0" w:sz="0" w:val="nil"/>
+                <w:bottom w:space="0" w:sz="0" w:val="nil"/>
+                <w:right w:space="0" w:sz="0" w:val="nil"/>
+                <w:between w:space="0" w:sz="0" w:val="nil"/>
+              </w:pBdr>
+              <w:shd w:fill="auto" w:val="clear"/>
+              <w:spacing w:after="0" w:before="0" w:line="240" w:lineRule="auto"/>
+              <w:ind w:left="0" w:right="0" w:firstLine="0"/>
+              <w:jc w:val="center"/>
+              <w:rPr>
+                <w:b w:val="1"/>
+                <w:sz w:val="24"/>
+                <w:szCs w:val="24"/>
+              </w:rPr>
+            </w:pPr>
+            <w:r>
+              <w:rPr>
+                <w:b w:val="1"/>
+                <w:sz w:val="24"/>
+                <w:szCs w:val="24"/>
+                <w:rtl w:val="0"/>
+              </w:rPr>
+              <w:t xml:space="preserve">ASPECTOS</w:t>
+            </w:r>
+          </w:p>
+        </w:tc>
+        <w:tc>
+          <w:tcPr>
+            <w:shd w:fill="auto" w:val="clear"/>
+            <w:tcMar>
+              <w:top w:w="100.0" w:type="dxa"/>
+              <w:left w:w="100.0" w:type="dxa"/>
+              <w:bottom w:w="100.0" w:type="dxa"/>
+              <w:right w:w="100.0" w:type="dxa"/>
+            </w:tcMar>
+            <w:vAlign w:val="top"/>
+          </w:tcPr>
+          <w:p>
+            <w:pPr>
+              <w:keepNext w:val="0"/>
+              <w:keepLines w:val="0"/>
+              <w:widowControl w:val="0"/>
+              <w:pBdr>
+                <w:top w:space="0" w:sz="0" w:val="nil"/>
+                <w:left w:space="0" w:sz="0" w:val="nil"/>
+                <w:bottom w:space="0" w:sz="0" w:val="nil"/>
+                <w:right w:space="0" w:sz="0" w:val="nil"/>
+                <w:between w:space="0" w:sz="0" w:val="nil"/>
+              </w:pBdr>
+              <w:shd w:fill="auto" w:val="clear"/>
+              <w:spacing w:after="0" w:before="0" w:line="240" w:lineRule="auto"/>
+              <w:ind w:left="0" w:right="0" w:firstLine="0"/>
+              <w:jc w:val="center"/>
+              <w:rPr>
+                <w:b w:val="1"/>
+                <w:sz w:val="24"/>
+                <w:szCs w:val="24"/>
+              </w:rPr>
+            </w:pPr>
+            <w:r>
+              <w:rPr>
+                <w:b w:val="1"/>
+                <w:sz w:val="24"/>
+                <w:szCs w:val="24"/>
+                <w:rtl w:val="0"/>
+              </w:rPr>
+              <w:t xml:space="preserve">DESCRIPCIÓN</w:t>
+            </w:r>
+          </w:p>
+        </w:tc>
+        <w:tc>
+          <w:tcPr>
+            <w:shd w:fill="auto" w:val="clear"/>
+            <w:tcMar>
+              <w:top w:w="100.0" w:type="dxa"/>
+              <w:left w:w="100.0" w:type="dxa"/>
+              <w:bottom w:w="100.0" w:type="dxa"/>
+              <w:right w:w="100.0" w:type="dxa"/>
+            </w:tcMar>
+            <w:vAlign w:val="top"/>
+          </w:tcPr>
+          <w:p>
+            <w:pPr>
+              <w:keepNext w:val="0"/>
+              <w:keepLines w:val="0"/>
+              <w:widowControl w:val="0"/>
+              <w:pBdr>
+                <w:top w:space="0" w:sz="0" w:val="nil"/>
+                <w:left w:space="0" w:sz="0" w:val="nil"/>
+                <w:bottom w:space="0" w:sz="0" w:val="nil"/>
+                <w:right w:space="0" w:sz="0" w:val="nil"/>
+                <w:between w:space="0" w:sz="0" w:val="nil"/>
+              </w:pBdr>
+              <w:shd w:fill="auto" w:val="clear"/>
+              <w:spacing w:after="0" w:before="0" w:line="240" w:lineRule="auto"/>
+              <w:ind w:left="0" w:right="0" w:firstLine="0"/>
+              <w:jc w:val="center"/>
+              <w:rPr>
+                <w:b w:val="1"/>
+                <w:sz w:val="24"/>
+                <w:szCs w:val="24"/>
+              </w:rPr>
+            </w:pPr>
+            <w:r>
+              <w:rPr>
+                <w:b w:val="1"/>
+                <w:sz w:val="24"/>
+                <w:szCs w:val="24"/>
+                <w:rtl w:val="0"/>
+              </w:rPr>
+              <w:t xml:space="preserve">U/A</w:t>
+            </w:r>
+          </w:p>
+        </w:tc>
+      </w:tr>
+      <w:tr>
+        <w:trPr>
+          <w:trHeight w:val="645" w:hRule="atLeast"/>
+        </w:trPr>
+        <w:tc>
+          <w:tcPr>
+            <w:vMerge w:val="restart"/>
+            <w:shd w:fill="auto" w:val="clear"/>
+            <w:tcMar>
+              <w:top w:w="100.0" w:type="dxa"/>
+              <w:left w:w="100.0" w:type="dxa"/>
+              <w:bottom w:w="100.0" w:type="dxa"/>
+              <w:right w:w="100.0" w:type="dxa"/>
+            </w:tcMar>
+            <w:vAlign w:val="top"/>
+          </w:tcPr>
+          <w:p>
+            <w:pPr>
+              <w:keepNext w:val="0"/>
+              <w:keepLines w:val="0"/>
+              <w:widowControl w:val="0"/>
+              <w:pBdr>
+                <w:top w:space="0" w:sz="0" w:val="nil"/>
+                <w:left w:space="0" w:sz="0" w:val="nil"/>
+                <w:bottom w:space="0" w:sz="0" w:val="nil"/>
+                <w:right w:space="0" w:sz="0" w:val="nil"/>
+                <w:between w:space="0" w:sz="0" w:val="nil"/>
+              </w:pBdr>
+              <w:shd w:fill="auto" w:val="clear"/>
+              <w:spacing w:after="0" w:before="0" w:line="240" w:lineRule="auto"/>
+              <w:ind w:left="0" w:right="0" w:firstLine="0"/>
+              <w:jc w:val="center"/>
+              <w:rPr>
+                <w:b w:val="1"/>
+                <w:sz w:val="24"/>
+                <w:szCs w:val="24"/>
+              </w:rPr>
+            </w:pPr>
+            <w:r>
+              <w:rPr>
+                <w:b w:val="1"/>
+                <w:sz w:val="24"/>
+                <w:szCs w:val="24"/>
+                <w:rtl w:val="0"/>
+              </w:rPr>
+              <w:t xml:space="preserve">Aspectos</w:t>
+            </w:r>
+          </w:p>
+          <w:p>
+            <w:pPr>
+              <w:keepNext w:val="0"/>
+              <w:keepLines w:val="0"/>
+              <w:widowControl w:val="0"/>
+              <w:pBdr>
+                <w:top w:space="0" w:sz="0" w:val="nil"/>
+                <w:left w:space="0" w:sz="0" w:val="nil"/>
+                <w:bottom w:space="0" w:sz="0" w:val="nil"/>
+                <w:right w:space="0" w:sz="0" w:val="nil"/>
+                <w:between w:space="0" w:sz="0" w:val="nil"/>
+              </w:pBdr>
+              <w:shd w:fill="auto" w:val="clear"/>
+              <w:spacing w:after="0" w:before="0" w:line="240" w:lineRule="auto"/>
+              <w:ind w:left="0" w:right="0" w:firstLine="0"/>
+              <w:jc w:val="center"/>
+              <w:rPr>
+                <w:b w:val="1"/>
+                <w:sz w:val="24"/>
+                <w:szCs w:val="24"/>
+              </w:rPr>
+            </w:pPr>
+            <w:r>
+              <w:rPr>
+                <w:b w:val="1"/>
+                <w:sz w:val="24"/>
+                <w:szCs w:val="24"/>
+                <w:rtl w:val="0"/>
+              </w:rPr>
+              <w:t xml:space="preserve">Generales</w:t>
+            </w:r>
+          </w:p>
+        </w:tc>
+        <w:tc>
+          <w:tcPr>
+            <w:shd w:fill="auto" w:val="clear"/>
+            <w:tcMar>
+              <w:top w:w="100.0" w:type="dxa"/>
+              <w:left w:w="100.0" w:type="dxa"/>
+              <w:bottom w:w="100.0" w:type="dxa"/>
+              <w:right w:w="100.0" w:type="dxa"/>
+            </w:tcMar>
+            <w:vAlign w:val="top"/>
+          </w:tcPr>
+          <w:p>
+            <w:pPr>
+              <w:keepNext w:val="0"/>
+              <w:keepLines w:val="0"/>
+              <w:widowControl w:val="0"/>
+              <w:pBdr>
+                <w:top w:space="0" w:sz="0" w:val="nil"/>
+                <w:left w:space="0" w:sz="0" w:val="nil"/>
+                <w:bottom w:space="0" w:sz="0" w:val="nil"/>
+                <w:right w:space="0" w:sz="0" w:val="nil"/>
+                <w:between w:space="0" w:sz="0" w:val="nil"/>
+              </w:pBdr>
+              <w:shd w:fill="auto" w:val="clear"/>
+              <w:spacing w:after="0" w:before="0" w:line="240" w:lineRule="auto"/>
+              <w:ind w:left="0" w:right="0" w:firstLine="0"/>
+              <w:jc w:val="both"/>
+              <w:rPr>
+                <w:sz w:val="24"/>
+                <w:szCs w:val="24"/>
+              </w:rPr>
+            </w:pPr>
+            <w:r>
+              <w:rPr>
+                <w:sz w:val="24"/>
+                <w:szCs w:val="24"/>
+                <w:rtl w:val="0"/>
+              </w:rPr>
+              <w:t xml:space="preserve">¿Cumple el sitio con sus objetivos?</w:t>
+            </w:r>
+          </w:p>
+        </w:tc>
+        <w:tc>
+          <w:tcPr>
+            <w:shd w:fill="auto" w:val="clear"/>
+            <w:tcMar>
+              <w:top w:w="100.0" w:type="dxa"/>
+              <w:left w:w="100.0" w:type="dxa"/>
+              <w:bottom w:w="100.0" w:type="dxa"/>
+              <w:right w:w="100.0" w:type="dxa"/>
+            </w:tcMar>
+            <w:vAlign w:val="top"/>
+          </w:tcPr>
+          <w:p>
+            <w:pPr>
+              <w:keepNext w:val="0"/>
+              <w:keepLines w:val="0"/>
+              <w:widowControl w:val="0"/>
+              <w:pBdr>
+                <w:top w:space="0" w:sz="0" w:val="nil"/>
+                <w:left w:space="0" w:sz="0" w:val="nil"/>
+                <w:bottom w:space="0" w:sz="0" w:val="nil"/>
+                <w:right w:space="0" w:sz="0" w:val="nil"/>
+                <w:between w:space="0" w:sz="0" w:val="nil"/>
+              </w:pBdr>
+              <w:shd w:fill="auto" w:val="clear"/>
+              <w:spacing w:after="0" w:before="0" w:line="240" w:lineRule="auto"/>
+              <w:ind w:left="0" w:right="0" w:firstLine="0"/>
+              <w:jc w:val="center"/>
+              <w:rPr>
+                <w:b w:val="1"/>
+                <w:sz w:val="24"/>
+                <w:szCs w:val="24"/>
+              </w:rPr>
+            </w:pPr>
+            <w:r>
+              <w:rPr>
+                <w:b w:val="1"/>
+                <w:sz w:val="24"/>
+                <w:szCs w:val="24"/>
+                <w:rtl w:val="0"/>
+              </w:rPr>
+              <w:t xml:space="preserve">U</w:t>
+            </w:r>
+          </w:p>
+        </w:tc>
+      </w:tr>
+      <w:tr>
+        <w:trPr>
+          <w:trHeight w:val="1085.7421875" w:hRule="atLeast"/>
+        </w:trPr>
+        <w:tc>
+          <w:tcPr>
+            <w:vMerge w:val="continue"/>
+            <w:shd w:fill="auto" w:val="clear"/>
+            <w:tcMar>
+              <w:top w:w="100.0" w:type="dxa"/>
+              <w:left w:w="100.0" w:type="dxa"/>
+              <w:bottom w:w="100.0" w:type="dxa"/>
+              <w:right w:w="100.0" w:type="dxa"/>
+            </w:tcMar>
+            <w:vAlign w:val="top"/>
+          </w:tcPr>
+          <w:p>
+            <w:pPr>
+              <w:keepNext w:val="0"/>
+              <w:keepLines w:val="0"/>
+              <w:widowControl w:val="0"/>
+              <w:pBdr>
+                <w:top w:space="0" w:sz="0" w:val="nil"/>
+                <w:left w:space="0" w:sz="0" w:val="nil"/>
+                <w:bottom w:space="0" w:sz="0" w:val="nil"/>
+                <w:right w:space="0" w:sz="0" w:val="nil"/>
+                <w:between w:space="0" w:sz="0" w:val="nil"/>
+              </w:pBdr>
+              <w:shd w:fill="auto" w:val="clear"/>
+              <w:spacing w:after="0" w:before="0" w:line="240" w:lineRule="auto"/>
+              <w:ind w:left="0" w:right="0" w:firstLine="0"/>
+              <w:jc w:val="center"/>
+              <w:rPr>
+                <w:b w:val="1"/>
+                <w:sz w:val="24"/>
+                <w:szCs w:val="24"/>
+              </w:rPr>
+            </w:pPr>
+            <w:r>
+              <w:rPr>
+                <w:rtl w:val="0"/>
+              </w:rPr>
+            </w:r>
+          </w:p>
+        </w:tc>
+        <w:tc>
+          <w:tcPr>
+            <w:shd w:fill="auto" w:val="clear"/>
+            <w:tcMar>
+              <w:top w:w="100.0" w:type="dxa"/>
+              <w:left w:w="100.0" w:type="dxa"/>
+              <w:bottom w:w="100.0" w:type="dxa"/>
+              <w:right w:w="100.0" w:type="dxa"/>
+            </w:tcMar>
+            <w:vAlign w:val="top"/>
+          </w:tcPr>
+          <w:p>
+            <w:pPr>
+              <w:widowControl w:val="0"/>
+              <w:spacing w:line="240" w:lineRule="auto"/>
+              <w:jc w:val="both"/>
+              <w:rPr>
+                <w:sz w:val="24"/>
+                <w:szCs w:val="24"/>
+              </w:rPr>
+            </w:pPr>
+            <w:r>
+              <w:rPr>
+                <w:sz w:val="24"/>
+                <w:szCs w:val="24"/>
+                <w:rtl w:val="0"/>
+              </w:rPr>
+              <w:t xml:space="preserve">¿Está diseñado para darle a los usuarios lo que ellos quieren?</w:t>
+            </w:r>
+          </w:p>
+        </w:tc>
+        <w:tc>
+          <w:tcPr>
+            <w:shd w:fill="auto" w:val="clear"/>
+            <w:tcMar>
+              <w:top w:w="100.0" w:type="dxa"/>
+              <w:left w:w="100.0" w:type="dxa"/>
+              <w:bottom w:w="100.0" w:type="dxa"/>
+              <w:right w:w="100.0" w:type="dxa"/>
+            </w:tcMar>
+            <w:vAlign w:val="top"/>
+          </w:tcPr>
+          <w:p>
+            <w:pPr>
+              <w:keepNext w:val="0"/>
+              <w:keepLines w:val="0"/>
+              <w:widowControl w:val="0"/>
+              <w:pBdr>
+                <w:top w:space="0" w:sz="0" w:val="nil"/>
+                <w:left w:space="0" w:sz="0" w:val="nil"/>
+                <w:bottom w:space="0" w:sz="0" w:val="nil"/>
+                <w:right w:space="0" w:sz="0" w:val="nil"/>
+                <w:between w:space="0" w:sz="0" w:val="nil"/>
+              </w:pBdr>
+              <w:shd w:fill="auto" w:val="clear"/>
+              <w:spacing w:after="0" w:before="0" w:line="240" w:lineRule="auto"/>
+              <w:ind w:left="0" w:right="0" w:firstLine="0"/>
+              <w:jc w:val="center"/>
+              <w:rPr>
+                <w:b w:val="1"/>
+                <w:sz w:val="24"/>
+                <w:szCs w:val="24"/>
+              </w:rPr>
+            </w:pPr>
+            <w:r>
+              <w:rPr>
+                <w:b w:val="1"/>
+                <w:sz w:val="24"/>
+                <w:szCs w:val="24"/>
+                <w:rtl w:val="0"/>
+              </w:rPr>
+              <w:t xml:space="preserve">U</w:t>
+            </w:r>
+          </w:p>
+        </w:tc>
+      </w:tr>
+      <w:tr>
+        <w:trPr>
+          <w:trHeight w:val="440" w:hRule="atLeast"/>
+        </w:trPr>
+        <w:tc>
+          <w:tcPr>
+            <w:vMerge w:val="continue"/>
+            <w:shd w:fill="auto" w:val="clear"/>
+            <w:tcMar>
+              <w:top w:w="100.0" w:type="dxa"/>
+              <w:left w:w="100.0" w:type="dxa"/>
+              <w:bottom w:w="100.0" w:type="dxa"/>
+              <w:right w:w="100.0" w:type="dxa"/>
+            </w:tcMar>
+            <w:vAlign w:val="top"/>
+          </w:tcPr>
+          <w:p>
+            <w:pPr>
+              <w:keepNext w:val="0"/>
+              <w:keepLines w:val="0"/>
+              <w:widowControl w:val="0"/>
+              <w:pBdr>
+                <w:top w:space="0" w:sz="0" w:val="nil"/>
+                <w:left w:space="0" w:sz="0" w:val="nil"/>
+                <w:bottom w:space="0" w:sz="0" w:val="nil"/>
+                <w:right w:space="0" w:sz="0" w:val="nil"/>
+                <w:between w:space="0" w:sz="0" w:val="nil"/>
+              </w:pBdr>
+              <w:shd w:fill="auto" w:val="clear"/>
+              <w:spacing w:after="0" w:before="0" w:line="240" w:lineRule="auto"/>
+              <w:ind w:left="0" w:right="0" w:firstLine="0"/>
+              <w:jc w:val="center"/>
+              <w:rPr>
+                <w:b w:val="1"/>
+                <w:sz w:val="24"/>
+                <w:szCs w:val="24"/>
+              </w:rPr>
+            </w:pPr>
+            <w:r>
+              <w:rPr>
+                <w:rtl w:val="0"/>
+              </w:rPr>
+            </w:r>
+          </w:p>
+        </w:tc>
+        <w:tc>
+          <w:tcPr>
+            <w:shd w:fill="auto" w:val="clear"/>
+            <w:tcMar>
+              <w:top w:w="100.0" w:type="dxa"/>
+              <w:left w:w="100.0" w:type="dxa"/>
+              <w:bottom w:w="100.0" w:type="dxa"/>
+              <w:right w:w="100.0" w:type="dxa"/>
+            </w:tcMar>
+            <w:vAlign w:val="top"/>
+          </w:tcPr>
+          <w:p>
+            <w:pPr>
+              <w:widowControl w:val="0"/>
+              <w:spacing w:line="240" w:lineRule="auto"/>
+              <w:jc w:val="both"/>
+              <w:rPr>
+                <w:sz w:val="24"/>
+                <w:szCs w:val="24"/>
+              </w:rPr>
+            </w:pPr>
+            <w:r>
+              <w:rPr>
+                <w:sz w:val="24"/>
+                <w:szCs w:val="24"/>
+                <w:rtl w:val="0"/>
+              </w:rPr>
+              <w:t xml:space="preserve">¿Es eficiente?</w:t>
+            </w:r>
+          </w:p>
+        </w:tc>
+        <w:tc>
+          <w:tcPr>
+            <w:shd w:fill="auto" w:val="clear"/>
+            <w:tcMar>
+              <w:top w:w="100.0" w:type="dxa"/>
+              <w:left w:w="100.0" w:type="dxa"/>
+              <w:bottom w:w="100.0" w:type="dxa"/>
+              <w:right w:w="100.0" w:type="dxa"/>
+            </w:tcMar>
+            <w:vAlign w:val="top"/>
+          </w:tcPr>
+          <w:p>
+            <w:pPr>
+              <w:keepNext w:val="0"/>
+              <w:keepLines w:val="0"/>
+              <w:widowControl w:val="0"/>
+              <w:pBdr>
+                <w:top w:space="0" w:sz="0" w:val="nil"/>
+                <w:left w:space="0" w:sz="0" w:val="nil"/>
+                <w:bottom w:space="0" w:sz="0" w:val="nil"/>
+                <w:right w:space="0" w:sz="0" w:val="nil"/>
+                <w:between w:space="0" w:sz="0" w:val="nil"/>
+              </w:pBdr>
+              <w:shd w:fill="auto" w:val="clear"/>
+              <w:spacing w:after="0" w:before="0" w:line="240" w:lineRule="auto"/>
+              <w:ind w:left="0" w:right="0" w:firstLine="0"/>
+              <w:jc w:val="center"/>
+              <w:rPr>
+                <w:b w:val="1"/>
+                <w:sz w:val="24"/>
+                <w:szCs w:val="24"/>
+              </w:rPr>
+            </w:pPr>
+            <w:r>
+              <w:rPr>
+                <w:b w:val="1"/>
+                <w:sz w:val="24"/>
+                <w:szCs w:val="24"/>
+                <w:rtl w:val="0"/>
+              </w:rPr>
+              <w:t xml:space="preserve">U</w:t>
+            </w:r>
+          </w:p>
+        </w:tc>
+      </w:tr>
+      <w:tr>
+        <w:trPr>
+          <w:trHeight w:val="440" w:hRule="atLeast"/>
+        </w:trPr>
+        <w:tc>
+          <w:tcPr>
+            <w:vMerge w:val="continue"/>
+            <w:shd w:fill="auto" w:val="clear"/>
+            <w:tcMar>
+              <w:top w:w="100.0" w:type="dxa"/>
+              <w:left w:w="100.0" w:type="dxa"/>
+              <w:bottom w:w="100.0" w:type="dxa"/>
+              <w:right w:w="100.0" w:type="dxa"/>
+            </w:tcMar>
+            <w:vAlign w:val="top"/>
+          </w:tcPr>
+          <w:p>
+            <w:pPr>
+              <w:keepNext w:val="0"/>
+              <w:keepLines w:val="0"/>
+              <w:widowControl w:val="0"/>
+              <w:pBdr>
+                <w:top w:space="0" w:sz="0" w:val="nil"/>
+                <w:left w:space="0" w:sz="0" w:val="nil"/>
+                <w:bottom w:space="0" w:sz="0" w:val="nil"/>
+                <w:right w:space="0" w:sz="0" w:val="nil"/>
+                <w:between w:space="0" w:sz="0" w:val="nil"/>
+              </w:pBdr>
+              <w:shd w:fill="auto" w:val="clear"/>
+              <w:spacing w:after="0" w:before="0" w:line="240" w:lineRule="auto"/>
+              <w:ind w:left="0" w:right="0" w:firstLine="0"/>
+              <w:jc w:val="center"/>
+              <w:rPr>
+                <w:b w:val="1"/>
+                <w:sz w:val="24"/>
+                <w:szCs w:val="24"/>
+              </w:rPr>
+            </w:pPr>
+            <w:r>
+              <w:rPr>
+                <w:rtl w:val="0"/>
+              </w:rPr>
+            </w:r>
+          </w:p>
+        </w:tc>
+        <w:tc>
+          <w:tcPr>
+            <w:shd w:fill="auto" w:val="clear"/>
+            <w:tcMar>
+              <w:top w:w="100.0" w:type="dxa"/>
+              <w:left w:w="100.0" w:type="dxa"/>
+              <w:bottom w:w="100.0" w:type="dxa"/>
+              <w:right w:w="100.0" w:type="dxa"/>
+            </w:tcMar>
+            <w:vAlign w:val="top"/>
+          </w:tcPr>
+          <w:p>
+            <w:pPr>
+              <w:widowControl w:val="0"/>
+              <w:spacing w:line="240" w:lineRule="auto"/>
+              <w:jc w:val="both"/>
+              <w:rPr>
+                <w:sz w:val="24"/>
+                <w:szCs w:val="24"/>
+              </w:rPr>
+            </w:pPr>
+            <w:r>
+              <w:rPr>
+                <w:sz w:val="24"/>
+                <w:szCs w:val="24"/>
+                <w:rtl w:val="0"/>
+              </w:rPr>
+              <w:t xml:space="preserve">¿Es intuitivo?</w:t>
+            </w:r>
+          </w:p>
+        </w:tc>
+        <w:tc>
+          <w:tcPr>
+            <w:shd w:fill="auto" w:val="clear"/>
+            <w:tcMar>
+              <w:top w:w="100.0" w:type="dxa"/>
+              <w:left w:w="100.0" w:type="dxa"/>
+              <w:bottom w:w="100.0" w:type="dxa"/>
+              <w:right w:w="100.0" w:type="dxa"/>
+            </w:tcMar>
+            <w:vAlign w:val="top"/>
+          </w:tcPr>
+          <w:p>
+            <w:pPr>
+              <w:keepNext w:val="0"/>
+              <w:keepLines w:val="0"/>
+              <w:widowControl w:val="0"/>
+              <w:pBdr>
+                <w:top w:space="0" w:sz="0" w:val="nil"/>
+                <w:left w:space="0" w:sz="0" w:val="nil"/>
+                <w:bottom w:space="0" w:sz="0" w:val="nil"/>
+                <w:right w:space="0" w:sz="0" w:val="nil"/>
+                <w:between w:space="0" w:sz="0" w:val="nil"/>
+              </w:pBdr>
+              <w:shd w:fill="auto" w:val="clear"/>
+              <w:spacing w:after="0" w:before="0" w:line="240" w:lineRule="auto"/>
+              <w:ind w:left="0" w:right="0" w:firstLine="0"/>
+              <w:jc w:val="center"/>
+              <w:rPr>
+                <w:b w:val="1"/>
+                <w:sz w:val="24"/>
+                <w:szCs w:val="24"/>
+              </w:rPr>
+            </w:pPr>
+            <w:r>
+              <w:rPr>
+                <w:b w:val="1"/>
+                <w:sz w:val="24"/>
+                <w:szCs w:val="24"/>
+                <w:rtl w:val="0"/>
+              </w:rPr>
+              <w:t xml:space="preserve">A</w:t>
+            </w:r>
+          </w:p>
+        </w:tc>
+      </w:tr>
+      <w:tr>
+        <w:trPr>
+          <w:trHeight w:val="440" w:hRule="atLeast"/>
+        </w:trPr>
+        <w:tc>
+          <w:tcPr>
+            <w:vMerge w:val="continue"/>
+            <w:shd w:fill="auto" w:val="clear"/>
+            <w:tcMar>
+              <w:top w:w="100.0" w:type="dxa"/>
+              <w:left w:w="100.0" w:type="dxa"/>
+              <w:bottom w:w="100.0" w:type="dxa"/>
+              <w:right w:w="100.0" w:type="dxa"/>
+            </w:tcMar>
+            <w:vAlign w:val="top"/>
+          </w:tcPr>
+          <w:p>
+            <w:pPr>
+              <w:keepNext w:val="0"/>
+              <w:keepLines w:val="0"/>
+              <w:widowControl w:val="0"/>
+              <w:pBdr>
+                <w:top w:space="0" w:sz="0" w:val="nil"/>
+                <w:left w:space="0" w:sz="0" w:val="nil"/>
+                <w:bottom w:space="0" w:sz="0" w:val="nil"/>
+                <w:right w:space="0" w:sz="0" w:val="nil"/>
+                <w:between w:space="0" w:sz="0" w:val="nil"/>
+              </w:pBdr>
+              <w:shd w:fill="auto" w:val="clear"/>
+              <w:spacing w:after="0" w:before="0" w:line="240" w:lineRule="auto"/>
+              <w:ind w:left="0" w:right="0" w:firstLine="0"/>
+              <w:jc w:val="center"/>
+              <w:rPr>
+                <w:b w:val="1"/>
+                <w:sz w:val="24"/>
+                <w:szCs w:val="24"/>
+              </w:rPr>
+            </w:pPr>
+            <w:r>
+              <w:rPr>
+                <w:rtl w:val="0"/>
+              </w:rPr>
+            </w:r>
+          </w:p>
+        </w:tc>
+        <w:tc>
+          <w:tcPr>
+            <w:shd w:fill="auto" w:val="clear"/>
+            <w:tcMar>
+              <w:top w:w="100.0" w:type="dxa"/>
+              <w:left w:w="100.0" w:type="dxa"/>
+              <w:bottom w:w="100.0" w:type="dxa"/>
+              <w:right w:w="100.0" w:type="dxa"/>
+            </w:tcMar>
+            <w:vAlign w:val="top"/>
+          </w:tcPr>
+          <w:p>
+            <w:pPr>
+              <w:widowControl w:val="0"/>
+              <w:spacing w:line="240" w:lineRule="auto"/>
+              <w:jc w:val="both"/>
+              <w:rPr>
+                <w:sz w:val="24"/>
+                <w:szCs w:val="24"/>
+              </w:rPr>
+            </w:pPr>
+            <w:r>
+              <w:rPr>
+                <w:sz w:val="24"/>
+                <w:szCs w:val="24"/>
+                <w:rtl w:val="0"/>
+              </w:rPr>
+              <w:t xml:space="preserve">¿Mantiene una consistencia tanto en su funcionamiento como en su apariencia?</w:t>
+            </w:r>
+          </w:p>
+        </w:tc>
+        <w:tc>
+          <w:tcPr>
+            <w:shd w:fill="auto" w:val="clear"/>
+            <w:tcMar>
+              <w:top w:w="100.0" w:type="dxa"/>
+              <w:left w:w="100.0" w:type="dxa"/>
+              <w:bottom w:w="100.0" w:type="dxa"/>
+              <w:right w:w="100.0" w:type="dxa"/>
+            </w:tcMar>
+            <w:vAlign w:val="top"/>
+          </w:tcPr>
+          <w:p>
+            <w:pPr>
+              <w:keepNext w:val="0"/>
+              <w:keepLines w:val="0"/>
+              <w:widowControl w:val="0"/>
+              <w:pBdr>
+                <w:top w:space="0" w:sz="0" w:val="nil"/>
+                <w:left w:space="0" w:sz="0" w:val="nil"/>
+                <w:bottom w:space="0" w:sz="0" w:val="nil"/>
+                <w:right w:space="0" w:sz="0" w:val="nil"/>
+                <w:between w:space="0" w:sz="0" w:val="nil"/>
+              </w:pBdr>
+              <w:shd w:fill="auto" w:val="clear"/>
+              <w:spacing w:after="0" w:before="0" w:line="240" w:lineRule="auto"/>
+              <w:ind w:left="0" w:right="0" w:firstLine="0"/>
+              <w:jc w:val="center"/>
+              <w:rPr>
+                <w:b w:val="1"/>
+                <w:sz w:val="24"/>
+                <w:szCs w:val="24"/>
+              </w:rPr>
+            </w:pPr>
+            <w:r>
+              <w:rPr>
+                <w:b w:val="1"/>
+                <w:sz w:val="24"/>
+                <w:szCs w:val="24"/>
+                <w:rtl w:val="0"/>
+              </w:rPr>
+              <w:t xml:space="preserve">U</w:t>
+            </w:r>
+          </w:p>
+        </w:tc>
+      </w:tr>
+      <w:tr>
+        <w:trPr>
+          <w:trHeight w:val="440" w:hRule="atLeast"/>
+        </w:trPr>
+        <w:tc>
+          <w:tcPr>
+            <w:vMerge w:val="continue"/>
+            <w:shd w:fill="auto" w:val="clear"/>
+            <w:tcMar>
+              <w:top w:w="100.0" w:type="dxa"/>
+              <w:left w:w="100.0" w:type="dxa"/>
+              <w:bottom w:w="100.0" w:type="dxa"/>
+              <w:right w:w="100.0" w:type="dxa"/>
+            </w:tcMar>
+            <w:vAlign w:val="top"/>
+          </w:tcPr>
+          <w:p>
+            <w:pPr>
+              <w:keepNext w:val="0"/>
+              <w:keepLines w:val="0"/>
+              <w:widowControl w:val="0"/>
+              <w:pBdr>
+                <w:top w:space="0" w:sz="0" w:val="nil"/>
+                <w:left w:space="0" w:sz="0" w:val="nil"/>
+                <w:bottom w:space="0" w:sz="0" w:val="nil"/>
+                <w:right w:space="0" w:sz="0" w:val="nil"/>
+                <w:between w:space="0" w:sz="0" w:val="nil"/>
+              </w:pBdr>
+              <w:shd w:fill="auto" w:val="clear"/>
+              <w:spacing w:after="0" w:before="0" w:line="240" w:lineRule="auto"/>
+              <w:ind w:left="0" w:right="0" w:firstLine="0"/>
+              <w:jc w:val="center"/>
+              <w:rPr>
+                <w:b w:val="1"/>
+                <w:sz w:val="24"/>
+                <w:szCs w:val="24"/>
+              </w:rPr>
+            </w:pPr>
+            <w:r>
+              <w:rPr>
+                <w:rtl w:val="0"/>
+              </w:rPr>
+            </w:r>
+          </w:p>
+        </w:tc>
+        <w:tc>
+          <w:tcPr>
+            <w:shd w:fill="auto" w:val="clear"/>
+            <w:tcMar>
+              <w:top w:w="100.0" w:type="dxa"/>
+              <w:left w:w="100.0" w:type="dxa"/>
+              <w:bottom w:w="100.0" w:type="dxa"/>
+              <w:right w:w="100.0" w:type="dxa"/>
+            </w:tcMar>
+            <w:vAlign w:val="top"/>
+          </w:tcPr>
+          <w:p>
+            <w:pPr>
+              <w:widowControl w:val="0"/>
+              <w:spacing w:line="240" w:lineRule="auto"/>
+              <w:jc w:val="both"/>
+              <w:rPr>
+                <w:sz w:val="24"/>
+                <w:szCs w:val="24"/>
+              </w:rPr>
+            </w:pPr>
+            <w:r>
+              <w:rPr>
+                <w:sz w:val="24"/>
+                <w:szCs w:val="24"/>
+                <w:rtl w:val="0"/>
+              </w:rPr>
+              <w:t xml:space="preserve">¿Facilita que el usuario se sienta cómodo y con el control del sitio?</w:t>
+            </w:r>
+          </w:p>
+        </w:tc>
+        <w:tc>
+          <w:tcPr>
+            <w:shd w:fill="auto" w:val="clear"/>
+            <w:tcMar>
+              <w:top w:w="100.0" w:type="dxa"/>
+              <w:left w:w="100.0" w:type="dxa"/>
+              <w:bottom w:w="100.0" w:type="dxa"/>
+              <w:right w:w="100.0" w:type="dxa"/>
+            </w:tcMar>
+            <w:vAlign w:val="top"/>
+          </w:tcPr>
+          <w:p>
+            <w:pPr>
+              <w:keepNext w:val="0"/>
+              <w:keepLines w:val="0"/>
+              <w:widowControl w:val="0"/>
+              <w:pBdr>
+                <w:top w:space="0" w:sz="0" w:val="nil"/>
+                <w:left w:space="0" w:sz="0" w:val="nil"/>
+                <w:bottom w:space="0" w:sz="0" w:val="nil"/>
+                <w:right w:space="0" w:sz="0" w:val="nil"/>
+                <w:between w:space="0" w:sz="0" w:val="nil"/>
+              </w:pBdr>
+              <w:shd w:fill="auto" w:val="clear"/>
+              <w:spacing w:after="0" w:before="0" w:line="240" w:lineRule="auto"/>
+              <w:ind w:left="0" w:right="0" w:firstLine="0"/>
+              <w:jc w:val="center"/>
+              <w:rPr>
+                <w:b w:val="1"/>
+                <w:sz w:val="24"/>
+                <w:szCs w:val="24"/>
+              </w:rPr>
+            </w:pPr>
+            <w:r>
+              <w:rPr>
+                <w:b w:val="1"/>
+                <w:sz w:val="24"/>
+                <w:szCs w:val="24"/>
+                <w:rtl w:val="0"/>
+              </w:rPr>
+              <w:t xml:space="preserve">U</w:t>
+            </w:r>
+          </w:p>
+        </w:tc>
+      </w:tr>
+      <w:tr>
+        <w:trPr>
+          <w:trHeight w:val="440" w:hRule="atLeast"/>
+        </w:trPr>
+        <w:tc>
+          <w:tcPr>
+            <w:vMerge w:val="restart"/>
+            <w:shd w:fill="auto" w:val="clear"/>
+            <w:tcMar>
+              <w:top w:w="100.0" w:type="dxa"/>
+              <w:left w:w="100.0" w:type="dxa"/>
+              <w:bottom w:w="100.0" w:type="dxa"/>
+              <w:right w:w="100.0" w:type="dxa"/>
+            </w:tcMar>
+            <w:vAlign w:val="top"/>
+          </w:tcPr>
+          <w:p>
+            <w:pPr>
+              <w:keepNext w:val="0"/>
+              <w:keepLines w:val="0"/>
+              <w:widowControl w:val="0"/>
+              <w:pBdr>
+                <w:top w:space="0" w:sz="0" w:val="nil"/>
+                <w:left w:space="0" w:sz="0" w:val="nil"/>
+                <w:bottom w:space="0" w:sz="0" w:val="nil"/>
+                <w:right w:space="0" w:sz="0" w:val="nil"/>
+                <w:between w:space="0" w:sz="0" w:val="nil"/>
+              </w:pBdr>
+              <w:shd w:fill="auto" w:val="clear"/>
+              <w:spacing w:after="0" w:before="0" w:line="240" w:lineRule="auto"/>
+              <w:ind w:left="0" w:right="0" w:firstLine="0"/>
+              <w:jc w:val="center"/>
+              <w:rPr>
+                <w:b w:val="1"/>
+                <w:sz w:val="24"/>
+                <w:szCs w:val="24"/>
+              </w:rPr>
+            </w:pPr>
+            <w:r>
+              <w:rPr>
+                <w:b w:val="1"/>
+                <w:sz w:val="24"/>
+                <w:szCs w:val="24"/>
+                <w:rtl w:val="0"/>
+              </w:rPr>
+              <w:t xml:space="preserve">Navegación</w:t>
+            </w:r>
+          </w:p>
+        </w:tc>
+        <w:tc>
+          <w:tcPr>
+            <w:shd w:fill="auto" w:val="clear"/>
+            <w:tcMar>
+              <w:top w:w="100.0" w:type="dxa"/>
+              <w:left w:w="100.0" w:type="dxa"/>
+              <w:bottom w:w="100.0" w:type="dxa"/>
+              <w:right w:w="100.0" w:type="dxa"/>
+            </w:tcMar>
+            <w:vAlign w:val="top"/>
+          </w:tcPr>
+          <w:p>
+            <w:pPr>
+              <w:keepNext w:val="0"/>
+              <w:keepLines w:val="0"/>
+              <w:widowControl w:val="0"/>
+              <w:pBdr>
+                <w:top w:space="0" w:sz="0" w:val="nil"/>
+                <w:left w:space="0" w:sz="0" w:val="nil"/>
+                <w:bottom w:space="0" w:sz="0" w:val="nil"/>
+                <w:right w:space="0" w:sz="0" w:val="nil"/>
+                <w:between w:space="0" w:sz="0" w:val="nil"/>
+              </w:pBdr>
+              <w:shd w:fill="auto" w:val="clear"/>
+              <w:spacing w:after="0" w:before="0" w:line="240" w:lineRule="auto"/>
+              <w:ind w:left="0" w:right="0" w:firstLine="0"/>
+              <w:jc w:val="both"/>
+              <w:rPr>
+                <w:sz w:val="24"/>
+                <w:szCs w:val="24"/>
+              </w:rPr>
+            </w:pPr>
+            <w:r>
+              <w:rPr>
+                <w:sz w:val="24"/>
+                <w:szCs w:val="24"/>
+                <w:rtl w:val="0"/>
+              </w:rPr>
+              <w:t xml:space="preserve">¿Aparece la navegación en un lugar prominente, donde se vea fácilmente?</w:t>
+            </w:r>
+          </w:p>
+          <w:p>
+            <w:pPr>
+              <w:keepNext w:val="0"/>
+              <w:keepLines w:val="0"/>
+              <w:widowControl w:val="0"/>
+              <w:pBdr>
+                <w:top w:space="0" w:sz="0" w:val="nil"/>
+                <w:left w:space="0" w:sz="0" w:val="nil"/>
+                <w:bottom w:space="0" w:sz="0" w:val="nil"/>
+                <w:right w:space="0" w:sz="0" w:val="nil"/>
+                <w:between w:space="0" w:sz="0" w:val="nil"/>
+              </w:pBdr>
+              <w:shd w:fill="auto" w:val="clear"/>
+              <w:spacing w:after="0" w:before="0" w:line="240" w:lineRule="auto"/>
+              <w:ind w:left="0" w:right="0" w:firstLine="0"/>
+              <w:jc w:val="both"/>
+              <w:rPr>
+                <w:sz w:val="24"/>
+                <w:szCs w:val="24"/>
+              </w:rPr>
+            </w:pPr>
+            <w:r>
+              <w:rPr>
+                <w:rtl w:val="0"/>
+              </w:rPr>
+            </w:r>
+          </w:p>
+        </w:tc>
+        <w:tc>
+          <w:tcPr>
+            <w:shd w:fill="auto" w:val="clear"/>
+            <w:tcMar>
+              <w:top w:w="100.0" w:type="dxa"/>
+              <w:left w:w="100.0" w:type="dxa"/>
+              <w:bottom w:w="100.0" w:type="dxa"/>
+              <w:right w:w="100.0" w:type="dxa"/>
+            </w:tcMar>
+            <w:vAlign w:val="top"/>
+          </w:tcPr>
+          <w:p>
+            <w:pPr>
+              <w:keepNext w:val="0"/>
+              <w:keepLines w:val="0"/>
+              <w:widowControl w:val="0"/>
+              <w:pBdr>
+                <w:top w:space="0" w:sz="0" w:val="nil"/>
+                <w:left w:space="0" w:sz="0" w:val="nil"/>
+                <w:bottom w:space="0" w:sz="0" w:val="nil"/>
+                <w:right w:space="0" w:sz="0" w:val="nil"/>
+                <w:between w:space="0" w:sz="0" w:val="nil"/>
+              </w:pBdr>
+              <w:shd w:fill="auto" w:val="clear"/>
+              <w:spacing w:after="0" w:before="0" w:line="240" w:lineRule="auto"/>
+              <w:ind w:left="0" w:right="0" w:firstLine="0"/>
+              <w:jc w:val="center"/>
+              <w:rPr>
+                <w:b w:val="1"/>
+                <w:sz w:val="24"/>
+                <w:szCs w:val="24"/>
+              </w:rPr>
+            </w:pPr>
+            <w:r>
+              <w:rPr>
+                <w:b w:val="1"/>
+                <w:sz w:val="24"/>
+                <w:szCs w:val="24"/>
+                <w:rtl w:val="0"/>
+              </w:rPr>
+              <w:t xml:space="preserve">A</w:t>
+            </w:r>
+          </w:p>
+        </w:tc>
+      </w:tr>
+      <w:tr>
+        <w:trPr>
+          <w:trHeight w:val="440" w:hRule="atLeast"/>
+        </w:trPr>
+        <w:tc>
+          <w:tcPr>
+            <w:vMerge w:val="continue"/>
+            <w:shd w:fill="auto" w:val="clear"/>
+            <w:tcMar>
+              <w:top w:w="100.0" w:type="dxa"/>
+              <w:left w:w="100.0" w:type="dxa"/>
+              <w:bottom w:w="100.0" w:type="dxa"/>
+              <w:right w:w="100.0" w:type="dxa"/>
+            </w:tcMar>
+            <w:vAlign w:val="top"/>
+          </w:tcPr>
+          <w:p>
+            <w:pPr>
+              <w:keepNext w:val="0"/>
+              <w:keepLines w:val="0"/>
+              <w:widowControl w:val="0"/>
+              <w:pBdr>
+                <w:top w:space="0" w:sz="0" w:val="nil"/>
+                <w:left w:space="0" w:sz="0" w:val="nil"/>
+                <w:bottom w:space="0" w:sz="0" w:val="nil"/>
+                <w:right w:space="0" w:sz="0" w:val="nil"/>
+                <w:between w:space="0" w:sz="0" w:val="nil"/>
+              </w:pBdr>
+              <w:shd w:fill="auto" w:val="clear"/>
+              <w:spacing w:after="0" w:before="0" w:line="240" w:lineRule="auto"/>
+              <w:ind w:left="0" w:right="0" w:firstLine="0"/>
+              <w:jc w:val="center"/>
+              <w:rPr>
+                <w:b w:val="1"/>
+                <w:sz w:val="24"/>
+                <w:szCs w:val="24"/>
+              </w:rPr>
+            </w:pPr>
+            <w:r>
+              <w:rPr>
+                <w:rtl w:val="0"/>
+              </w:rPr>
+            </w:r>
+          </w:p>
+        </w:tc>
+        <w:tc>
+          <w:tcPr>
+            <w:shd w:fill="auto" w:val="clear"/>
+            <w:tcMar>
+              <w:top w:w="100.0" w:type="dxa"/>
+              <w:left w:w="100.0" w:type="dxa"/>
+              <w:bottom w:w="100.0" w:type="dxa"/>
+              <w:right w:w="100.0" w:type="dxa"/>
+            </w:tcMar>
+            <w:vAlign w:val="top"/>
+          </w:tcPr>
+          <w:p>
+            <w:pPr>
+              <w:widowControl w:val="0"/>
+              <w:spacing w:line="240" w:lineRule="auto"/>
+              <w:jc w:val="both"/>
+              <w:rPr>
+                <w:sz w:val="24"/>
+                <w:szCs w:val="24"/>
+              </w:rPr>
+            </w:pPr>
+            <w:r>
+              <w:rPr>
+                <w:sz w:val="24"/>
+                <w:szCs w:val="24"/>
+                <w:rtl w:val="0"/>
+              </w:rPr>
+              <w:t xml:space="preserve">¿Los enlaces que son imágenes tienen su atributo ALT escrito?</w:t>
+            </w:r>
+          </w:p>
+        </w:tc>
+        <w:tc>
+          <w:tcPr>
+            <w:shd w:fill="auto" w:val="clear"/>
+            <w:tcMar>
+              <w:top w:w="100.0" w:type="dxa"/>
+              <w:left w:w="100.0" w:type="dxa"/>
+              <w:bottom w:w="100.0" w:type="dxa"/>
+              <w:right w:w="100.0" w:type="dxa"/>
+            </w:tcMar>
+            <w:vAlign w:val="top"/>
+          </w:tcPr>
+          <w:p>
+            <w:pPr>
+              <w:keepNext w:val="0"/>
+              <w:keepLines w:val="0"/>
+              <w:widowControl w:val="0"/>
+              <w:pBdr>
+                <w:top w:space="0" w:sz="0" w:val="nil"/>
+                <w:left w:space="0" w:sz="0" w:val="nil"/>
+                <w:bottom w:space="0" w:sz="0" w:val="nil"/>
+                <w:right w:space="0" w:sz="0" w:val="nil"/>
+                <w:between w:space="0" w:sz="0" w:val="nil"/>
+              </w:pBdr>
+              <w:shd w:fill="auto" w:val="clear"/>
+              <w:spacing w:after="0" w:before="0" w:line="240" w:lineRule="auto"/>
+              <w:ind w:left="0" w:right="0" w:firstLine="0"/>
+              <w:jc w:val="center"/>
+              <w:rPr>
+                <w:b w:val="1"/>
+                <w:sz w:val="24"/>
+                <w:szCs w:val="24"/>
+              </w:rPr>
+            </w:pPr>
+            <w:r>
+              <w:rPr>
+                <w:b w:val="1"/>
+                <w:sz w:val="24"/>
+                <w:szCs w:val="24"/>
+                <w:rtl w:val="0"/>
+              </w:rPr>
+              <w:t xml:space="preserve">A</w:t>
+            </w:r>
+          </w:p>
+        </w:tc>
+      </w:tr>
+      <w:tr>
+        <w:trPr>
+          <w:trHeight w:val="440" w:hRule="atLeast"/>
+        </w:trPr>
+        <w:tc>
+          <w:tcPr>
+            <w:vMerge w:val="continue"/>
+            <w:shd w:fill="auto" w:val="clear"/>
+            <w:tcMar>
+              <w:top w:w="100.0" w:type="dxa"/>
+              <w:left w:w="100.0" w:type="dxa"/>
+              <w:bottom w:w="100.0" w:type="dxa"/>
+              <w:right w:w="100.0" w:type="dxa"/>
+            </w:tcMar>
+            <w:vAlign w:val="top"/>
+          </w:tcPr>
+          <w:p>
+            <w:pPr>
+              <w:keepNext w:val="0"/>
+              <w:keepLines w:val="0"/>
+              <w:widowControl w:val="0"/>
+              <w:pBdr>
+                <w:top w:space="0" w:sz="0" w:val="nil"/>
+                <w:left w:space="0" w:sz="0" w:val="nil"/>
+                <w:bottom w:space="0" w:sz="0" w:val="nil"/>
+                <w:right w:space="0" w:sz="0" w:val="nil"/>
+                <w:between w:space="0" w:sz="0" w:val="nil"/>
+              </w:pBdr>
+              <w:shd w:fill="auto" w:val="clear"/>
+              <w:spacing w:after="0" w:before="0" w:line="240" w:lineRule="auto"/>
+              <w:ind w:left="0" w:right="0" w:firstLine="0"/>
+              <w:jc w:val="center"/>
+              <w:rPr>
+                <w:b w:val="1"/>
+                <w:sz w:val="24"/>
+                <w:szCs w:val="24"/>
+              </w:rPr>
+            </w:pPr>
+            <w:r>
+              <w:rPr>
+                <w:rtl w:val="0"/>
+              </w:rPr>
+            </w:r>
+          </w:p>
+        </w:tc>
+        <w:tc>
+          <w:tcPr>
+            <w:shd w:fill="auto" w:val="clear"/>
+            <w:tcMar>
+              <w:top w:w="100.0" w:type="dxa"/>
+              <w:left w:w="100.0" w:type="dxa"/>
+              <w:bottom w:w="100.0" w:type="dxa"/>
+              <w:right w:w="100.0" w:type="dxa"/>
+            </w:tcMar>
+            <w:vAlign w:val="top"/>
+          </w:tcPr>
+          <w:p>
+            <w:pPr>
+              <w:widowControl w:val="0"/>
+              <w:spacing w:line="240" w:lineRule="auto"/>
+              <w:jc w:val="both"/>
+              <w:rPr>
+                <w:sz w:val="24"/>
+                <w:szCs w:val="24"/>
+              </w:rPr>
+            </w:pPr>
+            <w:r>
+              <w:rPr>
+                <w:sz w:val="24"/>
+                <w:szCs w:val="24"/>
+                <w:rtl w:val="0"/>
+              </w:rPr>
+              <w:t xml:space="preserve">Si ha usado JavaScript para la navegación ¿ha preparado también una navegación en modo texto?</w:t>
+            </w:r>
+          </w:p>
+        </w:tc>
+        <w:tc>
+          <w:tcPr>
+            <w:shd w:fill="auto" w:val="clear"/>
+            <w:tcMar>
+              <w:top w:w="100.0" w:type="dxa"/>
+              <w:left w:w="100.0" w:type="dxa"/>
+              <w:bottom w:w="100.0" w:type="dxa"/>
+              <w:right w:w="100.0" w:type="dxa"/>
+            </w:tcMar>
+            <w:vAlign w:val="top"/>
+          </w:tcPr>
+          <w:p>
+            <w:pPr>
+              <w:keepNext w:val="0"/>
+              <w:keepLines w:val="0"/>
+              <w:widowControl w:val="0"/>
+              <w:pBdr>
+                <w:top w:space="0" w:sz="0" w:val="nil"/>
+                <w:left w:space="0" w:sz="0" w:val="nil"/>
+                <w:bottom w:space="0" w:sz="0" w:val="nil"/>
+                <w:right w:space="0" w:sz="0" w:val="nil"/>
+                <w:between w:space="0" w:sz="0" w:val="nil"/>
+              </w:pBdr>
+              <w:shd w:fill="auto" w:val="clear"/>
+              <w:spacing w:after="0" w:before="0" w:line="240" w:lineRule="auto"/>
+              <w:ind w:left="0" w:right="0" w:firstLine="0"/>
+              <w:jc w:val="center"/>
+              <w:rPr>
+                <w:b w:val="1"/>
+                <w:sz w:val="24"/>
+                <w:szCs w:val="24"/>
+              </w:rPr>
+            </w:pPr>
+            <w:r>
+              <w:rPr>
+                <w:b w:val="1"/>
+                <w:sz w:val="24"/>
+                <w:szCs w:val="24"/>
+                <w:rtl w:val="0"/>
+              </w:rPr>
+              <w:t xml:space="preserve">A</w:t>
+            </w:r>
+          </w:p>
+        </w:tc>
+      </w:tr>
+      <w:tr>
+        <w:trPr>
+          <w:trHeight w:val="440" w:hRule="atLeast"/>
+        </w:trPr>
+        <w:tc>
+          <w:tcPr>
+            <w:vMerge w:val="continue"/>
+            <w:shd w:fill="auto" w:val="clear"/>
+            <w:tcMar>
+              <w:top w:w="100.0" w:type="dxa"/>
+              <w:left w:w="100.0" w:type="dxa"/>
+              <w:bottom w:w="100.0" w:type="dxa"/>
+              <w:right w:w="100.0" w:type="dxa"/>
+            </w:tcMar>
+            <w:vAlign w:val="top"/>
+          </w:tcPr>
+          <w:p>
+            <w:pPr>
+              <w:keepNext w:val="0"/>
+              <w:keepLines w:val="0"/>
+              <w:widowControl w:val="0"/>
+              <w:pBdr>
+                <w:top w:space="0" w:sz="0" w:val="nil"/>
+                <w:left w:space="0" w:sz="0" w:val="nil"/>
+                <w:bottom w:space="0" w:sz="0" w:val="nil"/>
+                <w:right w:space="0" w:sz="0" w:val="nil"/>
+                <w:between w:space="0" w:sz="0" w:val="nil"/>
+              </w:pBdr>
+              <w:shd w:fill="auto" w:val="clear"/>
+              <w:spacing w:after="0" w:before="0" w:line="240" w:lineRule="auto"/>
+              <w:ind w:left="0" w:right="0" w:firstLine="0"/>
+              <w:jc w:val="center"/>
+              <w:rPr>
+                <w:b w:val="1"/>
+                <w:sz w:val="24"/>
+                <w:szCs w:val="24"/>
+              </w:rPr>
+            </w:pPr>
+            <w:r>
+              <w:rPr>
+                <w:rtl w:val="0"/>
+              </w:rPr>
+            </w:r>
+          </w:p>
+        </w:tc>
+        <w:tc>
+          <w:tcPr>
+            <w:shd w:fill="auto" w:val="clear"/>
+            <w:tcMar>
+              <w:top w:w="100.0" w:type="dxa"/>
+              <w:left w:w="100.0" w:type="dxa"/>
+              <w:bottom w:w="100.0" w:type="dxa"/>
+              <w:right w:w="100.0" w:type="dxa"/>
+            </w:tcMar>
+            <w:vAlign w:val="top"/>
+          </w:tcPr>
+          <w:p>
+            <w:pPr>
+              <w:widowControl w:val="0"/>
+              <w:spacing w:line="240" w:lineRule="auto"/>
+              <w:jc w:val="both"/>
+              <w:rPr>
+                <w:sz w:val="24"/>
+                <w:szCs w:val="24"/>
+              </w:rPr>
+            </w:pPr>
+            <w:r>
+              <w:rPr>
+                <w:sz w:val="24"/>
+                <w:szCs w:val="24"/>
+                <w:rtl w:val="0"/>
+              </w:rPr>
+              <w:t xml:space="preserve">¿Existen enlaces rotos o que no conducen a ningún sitio?</w:t>
+            </w:r>
+          </w:p>
+        </w:tc>
+        <w:tc>
+          <w:tcPr>
+            <w:shd w:fill="auto" w:val="clear"/>
+            <w:tcMar>
+              <w:top w:w="100.0" w:type="dxa"/>
+              <w:left w:w="100.0" w:type="dxa"/>
+              <w:bottom w:w="100.0" w:type="dxa"/>
+              <w:right w:w="100.0" w:type="dxa"/>
+            </w:tcMar>
+            <w:vAlign w:val="top"/>
+          </w:tcPr>
+          <w:p>
+            <w:pPr>
+              <w:keepNext w:val="0"/>
+              <w:keepLines w:val="0"/>
+              <w:widowControl w:val="0"/>
+              <w:pBdr>
+                <w:top w:space="0" w:sz="0" w:val="nil"/>
+                <w:left w:space="0" w:sz="0" w:val="nil"/>
+                <w:bottom w:space="0" w:sz="0" w:val="nil"/>
+                <w:right w:space="0" w:sz="0" w:val="nil"/>
+                <w:between w:space="0" w:sz="0" w:val="nil"/>
+              </w:pBdr>
+              <w:shd w:fill="auto" w:val="clear"/>
+              <w:spacing w:after="0" w:before="0" w:line="240" w:lineRule="auto"/>
+              <w:ind w:left="0" w:right="0" w:firstLine="0"/>
+              <w:jc w:val="center"/>
+              <w:rPr>
+                <w:b w:val="1"/>
+                <w:sz w:val="24"/>
+                <w:szCs w:val="24"/>
+              </w:rPr>
+            </w:pPr>
+            <w:r>
+              <w:rPr>
+                <w:b w:val="1"/>
+                <w:sz w:val="24"/>
+                <w:szCs w:val="24"/>
+                <w:rtl w:val="0"/>
+              </w:rPr>
+              <w:t xml:space="preserve">U</w:t>
+            </w:r>
+          </w:p>
+        </w:tc>
+      </w:tr>
+      <w:tr>
+        <w:trPr>
+          <w:trHeight w:val="440" w:hRule="atLeast"/>
+        </w:trPr>
+        <w:tc>
+          <w:tcPr>
+            <w:vMerge w:val="continue"/>
+            <w:shd w:fill="auto" w:val="clear"/>
+            <w:tcMar>
+              <w:top w:w="100.0" w:type="dxa"/>
+              <w:left w:w="100.0" w:type="dxa"/>
+              <w:bottom w:w="100.0" w:type="dxa"/>
+              <w:right w:w="100.0" w:type="dxa"/>
+            </w:tcMar>
+            <w:vAlign w:val="top"/>
+          </w:tcPr>
+          <w:p>
+            <w:pPr>
+              <w:keepNext w:val="0"/>
+              <w:keepLines w:val="0"/>
+              <w:widowControl w:val="0"/>
+              <w:pBdr>
+                <w:top w:space="0" w:sz="0" w:val="nil"/>
+                <w:left w:space="0" w:sz="0" w:val="nil"/>
+                <w:bottom w:space="0" w:sz="0" w:val="nil"/>
+                <w:right w:space="0" w:sz="0" w:val="nil"/>
+                <w:between w:space="0" w:sz="0" w:val="nil"/>
+              </w:pBdr>
+              <w:shd w:fill="auto" w:val="clear"/>
+              <w:spacing w:after="0" w:before="0" w:line="240" w:lineRule="auto"/>
+              <w:ind w:left="0" w:right="0" w:firstLine="0"/>
+              <w:jc w:val="center"/>
+              <w:rPr>
+                <w:b w:val="1"/>
+                <w:sz w:val="24"/>
+                <w:szCs w:val="24"/>
+              </w:rPr>
+            </w:pPr>
+            <w:r>
+              <w:rPr>
+                <w:rtl w:val="0"/>
+              </w:rPr>
+            </w:r>
+          </w:p>
+        </w:tc>
+        <w:tc>
+          <w:tcPr>
+            <w:shd w:fill="auto" w:val="clear"/>
+            <w:tcMar>
+              <w:top w:w="100.0" w:type="dxa"/>
+              <w:left w:w="100.0" w:type="dxa"/>
+              <w:bottom w:w="100.0" w:type="dxa"/>
+              <w:right w:w="100.0" w:type="dxa"/>
+            </w:tcMar>
+            <w:vAlign w:val="top"/>
+          </w:tcPr>
+          <w:p>
+            <w:pPr>
+              <w:widowControl w:val="0"/>
+              <w:spacing w:line="240" w:lineRule="auto"/>
+              <w:jc w:val="both"/>
+              <w:rPr>
+                <w:sz w:val="24"/>
+                <w:szCs w:val="24"/>
+              </w:rPr>
+            </w:pPr>
+            <w:r>
+              <w:rPr>
+                <w:sz w:val="24"/>
+                <w:szCs w:val="24"/>
+                <w:rtl w:val="0"/>
+              </w:rPr>
+              <w:t xml:space="preserve">¿Tiene el sitio un site map o un buscador para quienes quieren acceder directamente a los contenidos sin tener que navegar?.</w:t>
+            </w:r>
+          </w:p>
+        </w:tc>
+        <w:tc>
+          <w:tcPr>
+            <w:shd w:fill="auto" w:val="clear"/>
+            <w:tcMar>
+              <w:top w:w="100.0" w:type="dxa"/>
+              <w:left w:w="100.0" w:type="dxa"/>
+              <w:bottom w:w="100.0" w:type="dxa"/>
+              <w:right w:w="100.0" w:type="dxa"/>
+            </w:tcMar>
+            <w:vAlign w:val="top"/>
+          </w:tcPr>
+          <w:p>
+            <w:pPr>
+              <w:keepNext w:val="0"/>
+              <w:keepLines w:val="0"/>
+              <w:widowControl w:val="0"/>
+              <w:pBdr>
+                <w:top w:space="0" w:sz="0" w:val="nil"/>
+                <w:left w:space="0" w:sz="0" w:val="nil"/>
+                <w:bottom w:space="0" w:sz="0" w:val="nil"/>
+                <w:right w:space="0" w:sz="0" w:val="nil"/>
+                <w:between w:space="0" w:sz="0" w:val="nil"/>
+              </w:pBdr>
+              <w:shd w:fill="auto" w:val="clear"/>
+              <w:spacing w:after="0" w:before="0" w:line="240" w:lineRule="auto"/>
+              <w:ind w:left="0" w:right="0" w:firstLine="0"/>
+              <w:jc w:val="center"/>
+              <w:rPr>
+                <w:b w:val="1"/>
+                <w:sz w:val="24"/>
+                <w:szCs w:val="24"/>
+              </w:rPr>
+            </w:pPr>
+            <w:r>
+              <w:rPr>
+                <w:b w:val="1"/>
+                <w:sz w:val="24"/>
+                <w:szCs w:val="24"/>
+                <w:rtl w:val="0"/>
+              </w:rPr>
+              <w:t xml:space="preserve">A</w:t>
+            </w:r>
+          </w:p>
+        </w:tc>
+      </w:tr>
+      <w:tr>
+        <w:trPr>
+          <w:trHeight w:val="440" w:hRule="atLeast"/>
+        </w:trPr>
+        <w:tc>
+          <w:tcPr>
+            <w:vMerge w:val="continue"/>
+            <w:shd w:fill="auto" w:val="clear"/>
+            <w:tcMar>
+              <w:top w:w="100.0" w:type="dxa"/>
+              <w:left w:w="100.0" w:type="dxa"/>
+              <w:bottom w:w="100.0" w:type="dxa"/>
+              <w:right w:w="100.0" w:type="dxa"/>
+            </w:tcMar>
+            <w:vAlign w:val="top"/>
+          </w:tcPr>
+          <w:p>
+            <w:pPr>
+              <w:keepNext w:val="0"/>
+              <w:keepLines w:val="0"/>
+              <w:widowControl w:val="0"/>
+              <w:pBdr>
+                <w:top w:space="0" w:sz="0" w:val="nil"/>
+                <w:left w:space="0" w:sz="0" w:val="nil"/>
+                <w:bottom w:space="0" w:sz="0" w:val="nil"/>
+                <w:right w:space="0" w:sz="0" w:val="nil"/>
+                <w:between w:space="0" w:sz="0" w:val="nil"/>
+              </w:pBdr>
+              <w:shd w:fill="auto" w:val="clear"/>
+              <w:spacing w:after="0" w:before="0" w:line="240" w:lineRule="auto"/>
+              <w:ind w:left="0" w:right="0" w:firstLine="0"/>
+              <w:jc w:val="center"/>
+              <w:rPr>
+                <w:b w:val="1"/>
+                <w:sz w:val="24"/>
+                <w:szCs w:val="24"/>
+              </w:rPr>
+            </w:pPr>
+            <w:r>
+              <w:rPr>
+                <w:rtl w:val="0"/>
+              </w:rPr>
+            </w:r>
+          </w:p>
+        </w:tc>
+        <w:tc>
+          <w:tcPr>
+            <w:shd w:fill="auto" w:val="clear"/>
+            <w:tcMar>
+              <w:top w:w="100.0" w:type="dxa"/>
+              <w:left w:w="100.0" w:type="dxa"/>
+              <w:bottom w:w="100.0" w:type="dxa"/>
+              <w:right w:w="100.0" w:type="dxa"/>
+            </w:tcMar>
+            <w:vAlign w:val="top"/>
+          </w:tcPr>
+          <w:p>
+            <w:pPr>
+              <w:widowControl w:val="0"/>
+              <w:spacing w:line="240" w:lineRule="auto"/>
+              <w:jc w:val="both"/>
+              <w:rPr>
+                <w:sz w:val="24"/>
+                <w:szCs w:val="24"/>
+              </w:rPr>
+            </w:pPr>
+            <w:r>
+              <w:rPr>
+                <w:sz w:val="24"/>
+                <w:szCs w:val="24"/>
+                <w:rtl w:val="0"/>
+              </w:rPr>
+              <w:t xml:space="preserve">¿Se mantiene una navegación consistente y coherente a lo largo del site?</w:t>
+            </w:r>
+          </w:p>
+        </w:tc>
+        <w:tc>
+          <w:tcPr>
+            <w:shd w:fill="auto" w:val="clear"/>
+            <w:tcMar>
+              <w:top w:w="100.0" w:type="dxa"/>
+              <w:left w:w="100.0" w:type="dxa"/>
+              <w:bottom w:w="100.0" w:type="dxa"/>
+              <w:right w:w="100.0" w:type="dxa"/>
+            </w:tcMar>
+            <w:vAlign w:val="top"/>
+          </w:tcPr>
+          <w:p>
+            <w:pPr>
+              <w:keepNext w:val="0"/>
+              <w:keepLines w:val="0"/>
+              <w:widowControl w:val="0"/>
+              <w:pBdr>
+                <w:top w:space="0" w:sz="0" w:val="nil"/>
+                <w:left w:space="0" w:sz="0" w:val="nil"/>
+                <w:bottom w:space="0" w:sz="0" w:val="nil"/>
+                <w:right w:space="0" w:sz="0" w:val="nil"/>
+                <w:between w:space="0" w:sz="0" w:val="nil"/>
+              </w:pBdr>
+              <w:shd w:fill="auto" w:val="clear"/>
+              <w:spacing w:after="0" w:before="0" w:line="240" w:lineRule="auto"/>
+              <w:ind w:left="0" w:right="0" w:firstLine="0"/>
+              <w:jc w:val="center"/>
+              <w:rPr>
+                <w:b w:val="1"/>
+                <w:sz w:val="24"/>
+                <w:szCs w:val="24"/>
+              </w:rPr>
+            </w:pPr>
+            <w:r>
+              <w:rPr>
+                <w:b w:val="1"/>
+                <w:sz w:val="24"/>
+                <w:szCs w:val="24"/>
+                <w:rtl w:val="0"/>
+              </w:rPr>
+              <w:t xml:space="preserve">U</w:t>
+            </w:r>
+          </w:p>
+        </w:tc>
+      </w:tr>
+      <w:tr>
+        <w:trPr>
+          <w:trHeight w:val="440" w:hRule="atLeast"/>
+        </w:trPr>
+        <w:tc>
+          <w:tcPr>
+            <w:vMerge w:val="continue"/>
+            <w:shd w:fill="auto" w:val="clear"/>
+            <w:tcMar>
+              <w:top w:w="100.0" w:type="dxa"/>
+              <w:left w:w="100.0" w:type="dxa"/>
+              <w:bottom w:w="100.0" w:type="dxa"/>
+              <w:right w:w="100.0" w:type="dxa"/>
+            </w:tcMar>
+            <w:vAlign w:val="top"/>
+          </w:tcPr>
+          <w:p>
+            <w:pPr>
+              <w:keepNext w:val="0"/>
+              <w:keepLines w:val="0"/>
+              <w:widowControl w:val="0"/>
+              <w:pBdr>
+                <w:top w:space="0" w:sz="0" w:val="nil"/>
+                <w:left w:space="0" w:sz="0" w:val="nil"/>
+                <w:bottom w:space="0" w:sz="0" w:val="nil"/>
+                <w:right w:space="0" w:sz="0" w:val="nil"/>
+                <w:between w:space="0" w:sz="0" w:val="nil"/>
+              </w:pBdr>
+              <w:shd w:fill="auto" w:val="clear"/>
+              <w:spacing w:after="0" w:before="0" w:line="240" w:lineRule="auto"/>
+              <w:ind w:left="0" w:right="0" w:firstLine="0"/>
+              <w:jc w:val="center"/>
+              <w:rPr>
+                <w:b w:val="1"/>
+                <w:sz w:val="24"/>
+                <w:szCs w:val="24"/>
+              </w:rPr>
+            </w:pPr>
+            <w:r>
+              <w:rPr>
+                <w:rtl w:val="0"/>
+              </w:rPr>
+            </w:r>
+          </w:p>
+        </w:tc>
+        <w:tc>
+          <w:tcPr>
+            <w:shd w:fill="auto" w:val="clear"/>
+            <w:tcMar>
+              <w:top w:w="100.0" w:type="dxa"/>
+              <w:left w:w="100.0" w:type="dxa"/>
+              <w:bottom w:w="100.0" w:type="dxa"/>
+              <w:right w:w="100.0" w:type="dxa"/>
+            </w:tcMar>
+            <w:vAlign w:val="top"/>
+          </w:tcPr>
+          <w:p>
+            <w:pPr>
+              <w:widowControl w:val="0"/>
+              <w:spacing w:line="240" w:lineRule="auto"/>
+              <w:jc w:val="both"/>
+              <w:rPr>
+                <w:sz w:val="24"/>
+                <w:szCs w:val="24"/>
+              </w:rPr>
+            </w:pPr>
+            <w:r>
+              <w:rPr>
+                <w:sz w:val="24"/>
+                <w:szCs w:val="24"/>
+                <w:rtl w:val="0"/>
+              </w:rPr>
+              <w:t xml:space="preserve">¿Existen elementos que permitan al usuario saber exactamente dónde se encuentra dentro del site y cómo volver atrás (como “migas de pan”)?</w:t>
+            </w:r>
+          </w:p>
+          <w:p>
+            <w:pPr>
+              <w:widowControl w:val="0"/>
+              <w:spacing w:line="240" w:lineRule="auto"/>
+              <w:jc w:val="both"/>
+              <w:rPr>
+                <w:sz w:val="24"/>
+                <w:szCs w:val="24"/>
+              </w:rPr>
+            </w:pPr>
+            <w:r>
+              <w:rPr>
+                <w:rtl w:val="0"/>
+              </w:rPr>
+            </w:r>
+          </w:p>
+        </w:tc>
+        <w:tc>
+          <w:tcPr>
+            <w:shd w:fill="auto" w:val="clear"/>
+            <w:tcMar>
+              <w:top w:w="100.0" w:type="dxa"/>
+              <w:left w:w="100.0" w:type="dxa"/>
+              <w:bottom w:w="100.0" w:type="dxa"/>
+              <w:right w:w="100.0" w:type="dxa"/>
+            </w:tcMar>
+            <w:vAlign w:val="top"/>
+          </w:tcPr>
+          <w:p>
+            <w:pPr>
+              <w:keepNext w:val="0"/>
+              <w:keepLines w:val="0"/>
+              <w:widowControl w:val="0"/>
+              <w:pBdr>
+                <w:top w:space="0" w:sz="0" w:val="nil"/>
+                <w:left w:space="0" w:sz="0" w:val="nil"/>
+                <w:bottom w:space="0" w:sz="0" w:val="nil"/>
+                <w:right w:space="0" w:sz="0" w:val="nil"/>
+                <w:between w:space="0" w:sz="0" w:val="nil"/>
+              </w:pBdr>
+              <w:shd w:fill="auto" w:val="clear"/>
+              <w:spacing w:after="0" w:before="0" w:line="240" w:lineRule="auto"/>
+              <w:ind w:left="0" w:right="0" w:firstLine="0"/>
+              <w:jc w:val="center"/>
+              <w:rPr>
+                <w:b w:val="1"/>
+                <w:sz w:val="24"/>
+                <w:szCs w:val="24"/>
+              </w:rPr>
+            </w:pPr>
+            <w:r>
+              <w:rPr>
+                <w:b w:val="1"/>
+                <w:sz w:val="24"/>
+                <w:szCs w:val="24"/>
+                <w:rtl w:val="0"/>
+              </w:rPr>
+              <w:t xml:space="preserve">U</w:t>
+            </w:r>
+          </w:p>
+        </w:tc>
+      </w:tr>
+      <w:tr>
+        <w:trPr>
+          <w:trHeight w:val="440" w:hRule="atLeast"/>
+        </w:trPr>
+        <w:tc>
+          <w:tcPr>
+            <w:vMerge w:val="continue"/>
+            <w:shd w:fill="auto" w:val="clear"/>
+            <w:tcMar>
+              <w:top w:w="100.0" w:type="dxa"/>
+              <w:left w:w="100.0" w:type="dxa"/>
+              <w:bottom w:w="100.0" w:type="dxa"/>
+              <w:right w:w="100.0" w:type="dxa"/>
+            </w:tcMar>
+            <w:vAlign w:val="top"/>
+          </w:tcPr>
+          <w:p>
+            <w:pPr>
+              <w:keepNext w:val="0"/>
+              <w:keepLines w:val="0"/>
+              <w:widowControl w:val="0"/>
+              <w:pBdr>
+                <w:top w:space="0" w:sz="0" w:val="nil"/>
+                <w:left w:space="0" w:sz="0" w:val="nil"/>
+                <w:bottom w:space="0" w:sz="0" w:val="nil"/>
+                <w:right w:space="0" w:sz="0" w:val="nil"/>
+                <w:between w:space="0" w:sz="0" w:val="nil"/>
+              </w:pBdr>
+              <w:shd w:fill="auto" w:val="clear"/>
+              <w:spacing w:after="0" w:before="0" w:line="240" w:lineRule="auto"/>
+              <w:ind w:left="0" w:right="0" w:firstLine="0"/>
+              <w:jc w:val="center"/>
+              <w:rPr>
+                <w:b w:val="1"/>
+                <w:sz w:val="24"/>
+                <w:szCs w:val="24"/>
+              </w:rPr>
+            </w:pPr>
+            <w:r>
+              <w:rPr>
+                <w:rtl w:val="0"/>
+              </w:rPr>
+            </w:r>
+          </w:p>
+        </w:tc>
+        <w:tc>
+          <w:tcPr>
+            <w:shd w:fill="auto" w:val="clear"/>
+            <w:tcMar>
+              <w:top w:w="100.0" w:type="dxa"/>
+              <w:left w:w="100.0" w:type="dxa"/>
+              <w:bottom w:w="100.0" w:type="dxa"/>
+              <w:right w:w="100.0" w:type="dxa"/>
+            </w:tcMar>
+            <w:vAlign w:val="top"/>
+          </w:tcPr>
+          <w:p>
+            <w:pPr>
+              <w:widowControl w:val="0"/>
+              <w:spacing w:line="240" w:lineRule="auto"/>
+              <w:jc w:val="both"/>
+              <w:rPr>
+                <w:sz w:val="24"/>
+                <w:szCs w:val="24"/>
+              </w:rPr>
+            </w:pPr>
+            <w:r>
+              <w:rPr>
+                <w:sz w:val="24"/>
+                <w:szCs w:val="24"/>
+                <w:rtl w:val="0"/>
+              </w:rPr>
+              <w:t xml:space="preserve">¿Indican los enlaces claramente hacia dónde apuntan? ¿Está claro</w:t>
+            </w:r>
+          </w:p>
+          <w:p>
+            <w:pPr>
+              <w:widowControl w:val="0"/>
+              <w:spacing w:line="240" w:lineRule="auto"/>
+              <w:jc w:val="both"/>
+              <w:rPr>
+                <w:sz w:val="24"/>
+                <w:szCs w:val="24"/>
+              </w:rPr>
+            </w:pPr>
+            <w:r>
+              <w:rPr>
+                <w:sz w:val="24"/>
+                <w:szCs w:val="24"/>
+                <w:rtl w:val="0"/>
+              </w:rPr>
+              <w:t xml:space="preserve">lo que el usuario encontrará detrás de cada uno?</w:t>
+            </w:r>
+          </w:p>
+          <w:p>
+            <w:pPr>
+              <w:widowControl w:val="0"/>
+              <w:spacing w:line="240" w:lineRule="auto"/>
+              <w:jc w:val="both"/>
+              <w:rPr>
+                <w:sz w:val="24"/>
+                <w:szCs w:val="24"/>
+              </w:rPr>
+            </w:pPr>
+            <w:r>
+              <w:rPr>
+                <w:rtl w:val="0"/>
+              </w:rPr>
+            </w:r>
+          </w:p>
+        </w:tc>
+        <w:tc>
+          <w:tcPr>
+            <w:shd w:fill="auto" w:val="clear"/>
+            <w:tcMar>
+              <w:top w:w="100.0" w:type="dxa"/>
+              <w:left w:w="100.0" w:type="dxa"/>
+              <w:bottom w:w="100.0" w:type="dxa"/>
+              <w:right w:w="100.0" w:type="dxa"/>
+            </w:tcMar>
+            <w:vAlign w:val="top"/>
+          </w:tcPr>
+          <w:p>
+            <w:pPr>
+              <w:keepNext w:val="0"/>
+              <w:keepLines w:val="0"/>
+              <w:widowControl w:val="0"/>
+              <w:pBdr>
+                <w:top w:space="0" w:sz="0" w:val="nil"/>
+                <w:left w:space="0" w:sz="0" w:val="nil"/>
+                <w:bottom w:space="0" w:sz="0" w:val="nil"/>
+                <w:right w:space="0" w:sz="0" w:val="nil"/>
+                <w:between w:space="0" w:sz="0" w:val="nil"/>
+              </w:pBdr>
+              <w:shd w:fill="auto" w:val="clear"/>
+              <w:spacing w:after="0" w:before="0" w:line="240" w:lineRule="auto"/>
+              <w:ind w:left="0" w:right="0" w:firstLine="0"/>
+              <w:jc w:val="center"/>
+              <w:rPr>
+                <w:b w:val="1"/>
+                <w:sz w:val="24"/>
+                <w:szCs w:val="24"/>
+              </w:rPr>
+            </w:pPr>
+            <w:r>
+              <w:rPr>
+                <w:b w:val="1"/>
+                <w:sz w:val="24"/>
+                <w:szCs w:val="24"/>
+                <w:rtl w:val="0"/>
+              </w:rPr>
+              <w:t xml:space="preserve">A</w:t>
+            </w:r>
+          </w:p>
+        </w:tc>
+      </w:tr>
+      <w:tr>
+        <w:trPr>
+          <w:trHeight w:val="440" w:hRule="atLeast"/>
+        </w:trPr>
+        <w:tc>
+          <w:tcPr>
+            <w:vMerge w:val="restart"/>
+            <w:shd w:fill="auto" w:val="clear"/>
+            <w:tcMar>
+              <w:top w:w="100.0" w:type="dxa"/>
+              <w:left w:w="100.0" w:type="dxa"/>
+              <w:bottom w:w="100.0" w:type="dxa"/>
+              <w:right w:w="100.0" w:type="dxa"/>
+            </w:tcMar>
+            <w:vAlign w:val="top"/>
+          </w:tcPr>
+          <w:p>
+            <w:pPr>
+              <w:keepNext w:val="0"/>
+              <w:keepLines w:val="0"/>
+              <w:widowControl w:val="0"/>
+              <w:pBdr>
+                <w:top w:space="0" w:sz="0" w:val="nil"/>
+                <w:left w:space="0" w:sz="0" w:val="nil"/>
+                <w:bottom w:space="0" w:sz="0" w:val="nil"/>
+                <w:right w:space="0" w:sz="0" w:val="nil"/>
+                <w:between w:space="0" w:sz="0" w:val="nil"/>
+              </w:pBdr>
+              <w:shd w:fill="auto" w:val="clear"/>
+              <w:spacing w:after="0" w:before="0" w:line="240" w:lineRule="auto"/>
+              <w:ind w:left="0" w:right="0" w:firstLine="0"/>
+              <w:jc w:val="center"/>
+              <w:rPr>
+                <w:b w:val="1"/>
+                <w:sz w:val="24"/>
+                <w:szCs w:val="24"/>
+              </w:rPr>
+            </w:pPr>
+            <w:r>
+              <w:rPr>
+                <w:b w:val="1"/>
+                <w:sz w:val="24"/>
+                <w:szCs w:val="24"/>
+                <w:rtl w:val="0"/>
+              </w:rPr>
+              <w:t xml:space="preserve">Animaciones</w:t>
+            </w:r>
+          </w:p>
+        </w:tc>
+        <w:tc>
+          <w:tcPr>
+            <w:shd w:fill="auto" w:val="clear"/>
+            <w:tcMar>
+              <w:top w:w="100.0" w:type="dxa"/>
+              <w:left w:w="100.0" w:type="dxa"/>
+              <w:bottom w:w="100.0" w:type="dxa"/>
+              <w:right w:w="100.0" w:type="dxa"/>
+            </w:tcMar>
+            <w:vAlign w:val="top"/>
+          </w:tcPr>
+          <w:p>
+            <w:pPr>
+              <w:keepNext w:val="0"/>
+              <w:keepLines w:val="0"/>
+              <w:widowControl w:val="0"/>
+              <w:pBdr>
+                <w:top w:space="0" w:sz="0" w:val="nil"/>
+                <w:left w:space="0" w:sz="0" w:val="nil"/>
+                <w:bottom w:space="0" w:sz="0" w:val="nil"/>
+                <w:right w:space="0" w:sz="0" w:val="nil"/>
+                <w:between w:space="0" w:sz="0" w:val="nil"/>
+              </w:pBdr>
+              <w:shd w:fill="auto" w:val="clear"/>
+              <w:spacing w:after="0" w:before="0" w:line="240" w:lineRule="auto"/>
+              <w:ind w:left="0" w:right="0" w:firstLine="0"/>
+              <w:jc w:val="both"/>
+              <w:rPr>
+                <w:sz w:val="24"/>
+                <w:szCs w:val="24"/>
+              </w:rPr>
+            </w:pPr>
+            <w:r>
+              <w:rPr>
+                <w:sz w:val="24"/>
+                <w:szCs w:val="24"/>
+                <w:rtl w:val="0"/>
+              </w:rPr>
+              <w:t xml:space="preserve">Evite las animaciones cíclicas (i.e. gif animados que se repiten hasta el cansancio), a menos que cumplan con un propósito claro. </w:t>
+            </w:r>
+          </w:p>
+          <w:p>
+            <w:pPr>
+              <w:keepNext w:val="0"/>
+              <w:keepLines w:val="0"/>
+              <w:widowControl w:val="0"/>
+              <w:pBdr>
+                <w:top w:space="0" w:sz="0" w:val="nil"/>
+                <w:left w:space="0" w:sz="0" w:val="nil"/>
+                <w:bottom w:space="0" w:sz="0" w:val="nil"/>
+                <w:right w:space="0" w:sz="0" w:val="nil"/>
+                <w:between w:space="0" w:sz="0" w:val="nil"/>
+              </w:pBdr>
+              <w:shd w:fill="auto" w:val="clear"/>
+              <w:spacing w:after="0" w:before="0" w:line="240" w:lineRule="auto"/>
+              <w:ind w:left="0" w:right="0" w:firstLine="0"/>
+              <w:jc w:val="both"/>
+              <w:rPr>
+                <w:sz w:val="24"/>
+                <w:szCs w:val="24"/>
+              </w:rPr>
+            </w:pPr>
+            <w:r>
+              <w:rPr>
+                <w:rtl w:val="0"/>
+              </w:rPr>
+            </w:r>
+          </w:p>
+          <w:p>
+            <w:pPr>
+              <w:keepNext w:val="0"/>
+              <w:keepLines w:val="0"/>
+              <w:widowControl w:val="0"/>
+              <w:pBdr>
+                <w:top w:space="0" w:sz="0" w:val="nil"/>
+                <w:left w:space="0" w:sz="0" w:val="nil"/>
+                <w:bottom w:space="0" w:sz="0" w:val="nil"/>
+                <w:right w:space="0" w:sz="0" w:val="nil"/>
+                <w:between w:space="0" w:sz="0" w:val="nil"/>
+              </w:pBdr>
+              <w:shd w:fill="auto" w:val="clear"/>
+              <w:spacing w:after="0" w:before="0" w:line="240" w:lineRule="auto"/>
+              <w:ind w:left="0" w:right="0" w:firstLine="0"/>
+              <w:jc w:val="both"/>
+              <w:rPr>
+                <w:sz w:val="24"/>
+                <w:szCs w:val="24"/>
+              </w:rPr>
+            </w:pPr>
+            <w:r>
+              <w:rPr>
+                <w:rtl w:val="0"/>
+              </w:rPr>
+            </w:r>
+          </w:p>
+        </w:tc>
+        <w:tc>
+          <w:tcPr>
+            <w:shd w:fill="auto" w:val="clear"/>
+            <w:tcMar>
+              <w:top w:w="100.0" w:type="dxa"/>
+              <w:left w:w="100.0" w:type="dxa"/>
+              <w:bottom w:w="100.0" w:type="dxa"/>
+              <w:right w:w="100.0" w:type="dxa"/>
+            </w:tcMar>
+            <w:vAlign w:val="top"/>
+          </w:tcPr>
+          <w:p>
+            <w:pPr>
+              <w:keepNext w:val="0"/>
+              <w:keepLines w:val="0"/>
+              <w:widowControl w:val="0"/>
+              <w:pBdr>
+                <w:top w:space="0" w:sz="0" w:val="nil"/>
+                <w:left w:space="0" w:sz="0" w:val="nil"/>
+                <w:bottom w:space="0" w:sz="0" w:val="nil"/>
+                <w:right w:space="0" w:sz="0" w:val="nil"/>
+                <w:between w:space="0" w:sz="0" w:val="nil"/>
+              </w:pBdr>
+              <w:shd w:fill="auto" w:val="clear"/>
+              <w:spacing w:after="0" w:before="0" w:line="240" w:lineRule="auto"/>
+              <w:ind w:left="0" w:right="0" w:firstLine="0"/>
+              <w:jc w:val="center"/>
+              <w:rPr>
+                <w:b w:val="1"/>
+                <w:sz w:val="24"/>
+                <w:szCs w:val="24"/>
+              </w:rPr>
+            </w:pPr>
+            <w:r>
+              <w:rPr>
+                <w:b w:val="1"/>
+                <w:sz w:val="24"/>
+                <w:szCs w:val="24"/>
+                <w:rtl w:val="0"/>
+              </w:rPr>
+              <w:t xml:space="preserve">U</w:t>
+            </w:r>
+          </w:p>
+        </w:tc>
+      </w:tr>
+      <w:tr>
+        <w:trPr>
+          <w:trHeight w:val="440" w:hRule="atLeast"/>
+        </w:trPr>
+        <w:tc>
+          <w:tcPr>
+            <w:vMerge w:val="continue"/>
+            <w:shd w:fill="auto" w:val="clear"/>
+            <w:tcMar>
+              <w:top w:w="100.0" w:type="dxa"/>
+              <w:left w:w="100.0" w:type="dxa"/>
+              <w:bottom w:w="100.0" w:type="dxa"/>
+              <w:right w:w="100.0" w:type="dxa"/>
+            </w:tcMar>
+            <w:vAlign w:val="top"/>
+          </w:tcPr>
+          <w:p>
+            <w:pPr>
+              <w:keepNext w:val="0"/>
+              <w:keepLines w:val="0"/>
+              <w:widowControl w:val="0"/>
+              <w:pBdr>
+                <w:top w:space="0" w:sz="0" w:val="nil"/>
+                <w:left w:space="0" w:sz="0" w:val="nil"/>
+                <w:bottom w:space="0" w:sz="0" w:val="nil"/>
+                <w:right w:space="0" w:sz="0" w:val="nil"/>
+                <w:between w:space="0" w:sz="0" w:val="nil"/>
+              </w:pBdr>
+              <w:shd w:fill="auto" w:val="clear"/>
+              <w:spacing w:after="0" w:before="0" w:line="240" w:lineRule="auto"/>
+              <w:ind w:left="0" w:right="0" w:firstLine="0"/>
+              <w:jc w:val="center"/>
+              <w:rPr>
+                <w:b w:val="1"/>
+                <w:sz w:val="24"/>
+                <w:szCs w:val="24"/>
+              </w:rPr>
+            </w:pPr>
+            <w:r>
+              <w:rPr>
+                <w:rtl w:val="0"/>
+              </w:rPr>
+            </w:r>
+          </w:p>
+        </w:tc>
+        <w:tc>
+          <w:tcPr>
+            <w:shd w:fill="auto" w:val="clear"/>
+            <w:tcMar>
+              <w:top w:w="100.0" w:type="dxa"/>
+              <w:left w:w="100.0" w:type="dxa"/>
+              <w:bottom w:w="100.0" w:type="dxa"/>
+              <w:right w:w="100.0" w:type="dxa"/>
+            </w:tcMar>
+            <w:vAlign w:val="top"/>
+          </w:tcPr>
+          <w:p>
+            <w:pPr>
+              <w:widowControl w:val="0"/>
+              <w:spacing w:line="240" w:lineRule="auto"/>
+              <w:jc w:val="both"/>
+              <w:rPr>
+                <w:sz w:val="24"/>
+                <w:szCs w:val="24"/>
+              </w:rPr>
+            </w:pPr>
+            <w:r>
+              <w:rPr>
+                <w:sz w:val="24"/>
+                <w:szCs w:val="24"/>
+                <w:rtl w:val="0"/>
+              </w:rPr>
+              <w:t xml:space="preserve">Use animaciones Flash sólo si es absolutamente necesario.</w:t>
+            </w:r>
+          </w:p>
+        </w:tc>
+        <w:tc>
+          <w:tcPr>
+            <w:shd w:fill="auto" w:val="clear"/>
+            <w:tcMar>
+              <w:top w:w="100.0" w:type="dxa"/>
+              <w:left w:w="100.0" w:type="dxa"/>
+              <w:bottom w:w="100.0" w:type="dxa"/>
+              <w:right w:w="100.0" w:type="dxa"/>
+            </w:tcMar>
+            <w:vAlign w:val="top"/>
+          </w:tcPr>
+          <w:p>
+            <w:pPr>
+              <w:keepNext w:val="0"/>
+              <w:keepLines w:val="0"/>
+              <w:widowControl w:val="0"/>
+              <w:pBdr>
+                <w:top w:space="0" w:sz="0" w:val="nil"/>
+                <w:left w:space="0" w:sz="0" w:val="nil"/>
+                <w:bottom w:space="0" w:sz="0" w:val="nil"/>
+                <w:right w:space="0" w:sz="0" w:val="nil"/>
+                <w:between w:space="0" w:sz="0" w:val="nil"/>
+              </w:pBdr>
+              <w:shd w:fill="auto" w:val="clear"/>
+              <w:spacing w:after="0" w:before="0" w:line="240" w:lineRule="auto"/>
+              <w:ind w:left="0" w:right="0" w:firstLine="0"/>
+              <w:jc w:val="center"/>
+              <w:rPr>
+                <w:b w:val="1"/>
+                <w:sz w:val="24"/>
+                <w:szCs w:val="24"/>
+              </w:rPr>
+            </w:pPr>
+            <w:r>
+              <w:rPr>
+                <w:b w:val="1"/>
+                <w:sz w:val="24"/>
+                <w:szCs w:val="24"/>
+                <w:rtl w:val="0"/>
+              </w:rPr>
+              <w:t xml:space="preserve">A</w:t>
+            </w:r>
+          </w:p>
+        </w:tc>
+      </w:tr>
+      <w:tr>
+        <w:trPr>
+          <w:trHeight w:val="440" w:hRule="atLeast"/>
+        </w:trPr>
+        <w:tc>
+          <w:tcPr>
+            <w:vMerge w:val="restart"/>
+            <w:shd w:fill="auto" w:val="clear"/>
+            <w:tcMar>
+              <w:top w:w="100.0" w:type="dxa"/>
+              <w:left w:w="100.0" w:type="dxa"/>
+              <w:bottom w:w="100.0" w:type="dxa"/>
+              <w:right w:w="100.0" w:type="dxa"/>
+            </w:tcMar>
+            <w:vAlign w:val="top"/>
+          </w:tcPr>
+          <w:p>
+            <w:pPr>
+              <w:keepNext w:val="0"/>
+              <w:keepLines w:val="0"/>
+              <w:widowControl w:val="0"/>
+              <w:pBdr>
+                <w:top w:space="0" w:sz="0" w:val="nil"/>
+                <w:left w:space="0" w:sz="0" w:val="nil"/>
+                <w:bottom w:space="0" w:sz="0" w:val="nil"/>
+                <w:right w:space="0" w:sz="0" w:val="nil"/>
+                <w:between w:space="0" w:sz="0" w:val="nil"/>
+              </w:pBdr>
+              <w:shd w:fill="auto" w:val="clear"/>
+              <w:spacing w:after="0" w:before="0" w:line="240" w:lineRule="auto"/>
+              <w:ind w:left="0" w:right="0" w:firstLine="0"/>
+              <w:jc w:val="center"/>
+              <w:rPr>
+                <w:b w:val="1"/>
+                <w:sz w:val="24"/>
+                <w:szCs w:val="24"/>
+              </w:rPr>
+            </w:pPr>
+            <w:r>
+              <w:rPr>
+                <w:b w:val="1"/>
+                <w:sz w:val="24"/>
+                <w:szCs w:val="24"/>
+                <w:rtl w:val="0"/>
+              </w:rPr>
+              <w:t xml:space="preserve">Tecnología</w:t>
+            </w:r>
+          </w:p>
+        </w:tc>
+        <w:tc>
+          <w:tcPr>
+            <w:shd w:fill="auto" w:val="clear"/>
+            <w:tcMar>
+              <w:top w:w="100.0" w:type="dxa"/>
+              <w:left w:w="100.0" w:type="dxa"/>
+              <w:bottom w:w="100.0" w:type="dxa"/>
+              <w:right w:w="100.0" w:type="dxa"/>
+            </w:tcMar>
+            <w:vAlign w:val="top"/>
+          </w:tcPr>
+          <w:p>
+            <w:pPr>
+              <w:keepNext w:val="0"/>
+              <w:keepLines w:val="0"/>
+              <w:widowControl w:val="0"/>
+              <w:pBdr>
+                <w:top w:space="0" w:sz="0" w:val="nil"/>
+                <w:left w:space="0" w:sz="0" w:val="nil"/>
+                <w:bottom w:space="0" w:sz="0" w:val="nil"/>
+                <w:right w:space="0" w:sz="0" w:val="nil"/>
+                <w:between w:space="0" w:sz="0" w:val="nil"/>
+              </w:pBdr>
+              <w:shd w:fill="auto" w:val="clear"/>
+              <w:spacing w:after="0" w:before="0" w:line="240" w:lineRule="auto"/>
+              <w:ind w:left="0" w:right="0" w:firstLine="0"/>
+              <w:jc w:val="both"/>
+              <w:rPr>
+                <w:sz w:val="24"/>
+                <w:szCs w:val="24"/>
+              </w:rPr>
+            </w:pPr>
+            <w:r>
+              <w:rPr>
+                <w:sz w:val="24"/>
+                <w:szCs w:val="24"/>
+                <w:rtl w:val="0"/>
+              </w:rPr>
+              <w:t xml:space="preserve">¿La tecnología utilizada en el site es compatible con el software y hardware de los usuarios objetivos? ¿No tendrán que descargar elementos como plug-ins para poder usarlo?</w:t>
+            </w:r>
+          </w:p>
+        </w:tc>
+        <w:tc>
+          <w:tcPr>
+            <w:shd w:fill="auto" w:val="clear"/>
+            <w:tcMar>
+              <w:top w:w="100.0" w:type="dxa"/>
+              <w:left w:w="100.0" w:type="dxa"/>
+              <w:bottom w:w="100.0" w:type="dxa"/>
+              <w:right w:w="100.0" w:type="dxa"/>
+            </w:tcMar>
+            <w:vAlign w:val="top"/>
+          </w:tcPr>
+          <w:p>
+            <w:pPr>
+              <w:keepNext w:val="0"/>
+              <w:keepLines w:val="0"/>
+              <w:widowControl w:val="0"/>
+              <w:pBdr>
+                <w:top w:space="0" w:sz="0" w:val="nil"/>
+                <w:left w:space="0" w:sz="0" w:val="nil"/>
+                <w:bottom w:space="0" w:sz="0" w:val="nil"/>
+                <w:right w:space="0" w:sz="0" w:val="nil"/>
+                <w:between w:space="0" w:sz="0" w:val="nil"/>
+              </w:pBdr>
+              <w:shd w:fill="auto" w:val="clear"/>
+              <w:spacing w:after="0" w:before="0" w:line="240" w:lineRule="auto"/>
+              <w:ind w:left="0" w:right="0" w:firstLine="0"/>
+              <w:jc w:val="center"/>
+              <w:rPr>
+                <w:b w:val="1"/>
+                <w:sz w:val="24"/>
+                <w:szCs w:val="24"/>
+              </w:rPr>
+            </w:pPr>
+            <w:r>
+              <w:rPr>
+                <w:b w:val="1"/>
+                <w:sz w:val="24"/>
+                <w:szCs w:val="24"/>
+                <w:rtl w:val="0"/>
+              </w:rPr>
+              <w:t xml:space="preserve">A</w:t>
+            </w:r>
+          </w:p>
+        </w:tc>
+      </w:tr>
+      <w:tr>
+        <w:trPr>
+          <w:trHeight w:val="440" w:hRule="atLeast"/>
+        </w:trPr>
+        <w:tc>
+          <w:tcPr>
+            <w:vMerge w:val="continue"/>
+            <w:shd w:fill="auto" w:val="clear"/>
+            <w:tcMar>
+              <w:top w:w="100.0" w:type="dxa"/>
+              <w:left w:w="100.0" w:type="dxa"/>
+              <w:bottom w:w="100.0" w:type="dxa"/>
+              <w:right w:w="100.0" w:type="dxa"/>
+            </w:tcMar>
+            <w:vAlign w:val="top"/>
+          </w:tcPr>
+          <w:p>
+            <w:pPr>
+              <w:keepNext w:val="0"/>
+              <w:keepLines w:val="0"/>
+              <w:widowControl w:val="0"/>
+              <w:pBdr>
+                <w:top w:space="0" w:sz="0" w:val="nil"/>
+                <w:left w:space="0" w:sz="0" w:val="nil"/>
+                <w:bottom w:space="0" w:sz="0" w:val="nil"/>
+                <w:right w:space="0" w:sz="0" w:val="nil"/>
+                <w:between w:space="0" w:sz="0" w:val="nil"/>
+              </w:pBdr>
+              <w:shd w:fill="auto" w:val="clear"/>
+              <w:spacing w:after="0" w:before="0" w:line="240" w:lineRule="auto"/>
+              <w:ind w:left="0" w:right="0" w:firstLine="0"/>
+              <w:jc w:val="center"/>
+              <w:rPr>
+                <w:b w:val="1"/>
+                <w:sz w:val="24"/>
+                <w:szCs w:val="24"/>
+              </w:rPr>
+            </w:pPr>
+            <w:r>
+              <w:rPr>
+                <w:rtl w:val="0"/>
+              </w:rPr>
+            </w:r>
+          </w:p>
+        </w:tc>
+        <w:tc>
+          <w:tcPr>
+            <w:shd w:fill="auto" w:val="clear"/>
+            <w:tcMar>
+              <w:top w:w="100.0" w:type="dxa"/>
+              <w:left w:w="100.0" w:type="dxa"/>
+              <w:bottom w:w="100.0" w:type="dxa"/>
+              <w:right w:w="100.0" w:type="dxa"/>
+            </w:tcMar>
+            <w:vAlign w:val="top"/>
+          </w:tcPr>
+          <w:p>
+            <w:pPr>
+              <w:keepNext w:val="0"/>
+              <w:keepLines w:val="0"/>
+              <w:widowControl w:val="0"/>
+              <w:pBdr>
+                <w:top w:space="0" w:sz="0" w:val="nil"/>
+                <w:left w:space="0" w:sz="0" w:val="nil"/>
+                <w:bottom w:space="0" w:sz="0" w:val="nil"/>
+                <w:right w:space="0" w:sz="0" w:val="nil"/>
+                <w:between w:space="0" w:sz="0" w:val="nil"/>
+              </w:pBdr>
+              <w:shd w:fill="auto" w:val="clear"/>
+              <w:spacing w:after="0" w:before="0" w:line="240" w:lineRule="auto"/>
+              <w:ind w:left="0" w:right="0" w:firstLine="0"/>
+              <w:jc w:val="both"/>
+              <w:rPr>
+                <w:sz w:val="24"/>
+                <w:szCs w:val="24"/>
+              </w:rPr>
+            </w:pPr>
+            <w:r>
+              <w:rPr>
+                <w:sz w:val="24"/>
+                <w:szCs w:val="24"/>
+                <w:rtl w:val="0"/>
+              </w:rPr>
+              <w:t xml:space="preserve">Si es importante utilizar recursos técnicos que requieran la descarga de plug-ins, ¿se le informa al usuario de esta situación y se le explica la importancia de hacerlo?</w:t>
+            </w:r>
+          </w:p>
+        </w:tc>
+        <w:tc>
+          <w:tcPr>
+            <w:shd w:fill="auto" w:val="clear"/>
+            <w:tcMar>
+              <w:top w:w="100.0" w:type="dxa"/>
+              <w:left w:w="100.0" w:type="dxa"/>
+              <w:bottom w:w="100.0" w:type="dxa"/>
+              <w:right w:w="100.0" w:type="dxa"/>
+            </w:tcMar>
+            <w:vAlign w:val="top"/>
+          </w:tcPr>
+          <w:p>
+            <w:pPr>
+              <w:keepNext w:val="0"/>
+              <w:keepLines w:val="0"/>
+              <w:widowControl w:val="0"/>
+              <w:pBdr>
+                <w:top w:space="0" w:sz="0" w:val="nil"/>
+                <w:left w:space="0" w:sz="0" w:val="nil"/>
+                <w:bottom w:space="0" w:sz="0" w:val="nil"/>
+                <w:right w:space="0" w:sz="0" w:val="nil"/>
+                <w:between w:space="0" w:sz="0" w:val="nil"/>
+              </w:pBdr>
+              <w:shd w:fill="auto" w:val="clear"/>
+              <w:spacing w:after="0" w:before="0" w:line="240" w:lineRule="auto"/>
+              <w:ind w:left="0" w:right="0" w:firstLine="0"/>
+              <w:jc w:val="center"/>
+              <w:rPr>
+                <w:b w:val="1"/>
+                <w:sz w:val="24"/>
+                <w:szCs w:val="24"/>
+              </w:rPr>
+            </w:pPr>
+            <w:r>
+              <w:rPr>
+                <w:b w:val="1"/>
+                <w:sz w:val="24"/>
+                <w:szCs w:val="24"/>
+                <w:rtl w:val="0"/>
+              </w:rPr>
+              <w:t xml:space="preserve">A</w:t>
+            </w:r>
+          </w:p>
+        </w:tc>
+      </w:tr>
+      <w:tr>
+        <w:trPr>
+          <w:trHeight w:val="440" w:hRule="atLeast"/>
+        </w:trPr>
+        <w:tc>
+          <w:tcPr>
+            <w:vMerge w:val="restart"/>
+            <w:shd w:fill="auto" w:val="clear"/>
+            <w:tcMar>
+              <w:top w:w="100.0" w:type="dxa"/>
+              <w:left w:w="100.0" w:type="dxa"/>
+              <w:bottom w:w="100.0" w:type="dxa"/>
+              <w:right w:w="100.0" w:type="dxa"/>
+            </w:tcMar>
+            <w:vAlign w:val="top"/>
+          </w:tcPr>
+          <w:p>
+            <w:pPr>
+              <w:keepNext w:val="0"/>
+              <w:keepLines w:val="0"/>
+              <w:widowControl w:val="0"/>
+              <w:pBdr>
+                <w:top w:space="0" w:sz="0" w:val="nil"/>
+                <w:left w:space="0" w:sz="0" w:val="nil"/>
+                <w:bottom w:space="0" w:sz="0" w:val="nil"/>
+                <w:right w:space="0" w:sz="0" w:val="nil"/>
+                <w:between w:space="0" w:sz="0" w:val="nil"/>
+              </w:pBdr>
+              <w:shd w:fill="auto" w:val="clear"/>
+              <w:spacing w:after="0" w:before="0" w:line="240" w:lineRule="auto"/>
+              <w:ind w:left="0" w:right="0" w:firstLine="0"/>
+              <w:jc w:val="center"/>
+              <w:rPr>
+                <w:b w:val="1"/>
+                <w:sz w:val="24"/>
+                <w:szCs w:val="24"/>
+              </w:rPr>
+            </w:pPr>
+            <w:r>
+              <w:rPr>
+                <w:b w:val="1"/>
+                <w:sz w:val="24"/>
+                <w:szCs w:val="24"/>
+                <w:rtl w:val="0"/>
+              </w:rPr>
+              <w:t xml:space="preserve">Feedback</w:t>
+            </w:r>
+          </w:p>
+        </w:tc>
+        <w:tc>
+          <w:tcPr>
+            <w:shd w:fill="auto" w:val="clear"/>
+            <w:tcMar>
+              <w:top w:w="100.0" w:type="dxa"/>
+              <w:left w:w="100.0" w:type="dxa"/>
+              <w:bottom w:w="100.0" w:type="dxa"/>
+              <w:right w:w="100.0" w:type="dxa"/>
+            </w:tcMar>
+            <w:vAlign w:val="top"/>
+          </w:tcPr>
+          <w:p>
+            <w:pPr>
+              <w:keepNext w:val="0"/>
+              <w:keepLines w:val="0"/>
+              <w:widowControl w:val="0"/>
+              <w:pBdr>
+                <w:top w:space="0" w:sz="0" w:val="nil"/>
+                <w:left w:space="0" w:sz="0" w:val="nil"/>
+                <w:bottom w:space="0" w:sz="0" w:val="nil"/>
+                <w:right w:space="0" w:sz="0" w:val="nil"/>
+                <w:between w:space="0" w:sz="0" w:val="nil"/>
+              </w:pBdr>
+              <w:shd w:fill="auto" w:val="clear"/>
+              <w:spacing w:after="0" w:before="0" w:line="240" w:lineRule="auto"/>
+              <w:ind w:left="0" w:right="0" w:firstLine="0"/>
+              <w:jc w:val="both"/>
+              <w:rPr>
+                <w:sz w:val="24"/>
+                <w:szCs w:val="24"/>
+              </w:rPr>
+            </w:pPr>
+            <w:r>
+              <w:rPr>
+                <w:sz w:val="24"/>
+                <w:szCs w:val="24"/>
+                <w:rtl w:val="0"/>
+              </w:rPr>
+              <w:t xml:space="preserve">¿Se han previsto respuestas del sistema frente a interacciones del usuario?</w:t>
+            </w:r>
+          </w:p>
+        </w:tc>
+        <w:tc>
+          <w:tcPr>
+            <w:shd w:fill="auto" w:val="clear"/>
+            <w:tcMar>
+              <w:top w:w="100.0" w:type="dxa"/>
+              <w:left w:w="100.0" w:type="dxa"/>
+              <w:bottom w:w="100.0" w:type="dxa"/>
+              <w:right w:w="100.0" w:type="dxa"/>
+            </w:tcMar>
+            <w:vAlign w:val="top"/>
+          </w:tcPr>
+          <w:p>
+            <w:pPr>
+              <w:keepNext w:val="0"/>
+              <w:keepLines w:val="0"/>
+              <w:widowControl w:val="0"/>
+              <w:pBdr>
+                <w:top w:space="0" w:sz="0" w:val="nil"/>
+                <w:left w:space="0" w:sz="0" w:val="nil"/>
+                <w:bottom w:space="0" w:sz="0" w:val="nil"/>
+                <w:right w:space="0" w:sz="0" w:val="nil"/>
+                <w:between w:space="0" w:sz="0" w:val="nil"/>
+              </w:pBdr>
+              <w:shd w:fill="auto" w:val="clear"/>
+              <w:spacing w:after="0" w:before="0" w:line="240" w:lineRule="auto"/>
+              <w:ind w:left="0" w:right="0" w:firstLine="0"/>
+              <w:jc w:val="center"/>
+              <w:rPr>
+                <w:b w:val="1"/>
+                <w:sz w:val="24"/>
+                <w:szCs w:val="24"/>
+              </w:rPr>
+            </w:pPr>
+            <w:r>
+              <w:rPr>
+                <w:b w:val="1"/>
+                <w:sz w:val="24"/>
+                <w:szCs w:val="24"/>
+                <w:rtl w:val="0"/>
+              </w:rPr>
+              <w:t xml:space="preserve">A</w:t>
+            </w:r>
+          </w:p>
+        </w:tc>
+      </w:tr>
+      <w:tr>
+        <w:trPr>
+          <w:trHeight w:val="440" w:hRule="atLeast"/>
+        </w:trPr>
+        <w:tc>
+          <w:tcPr>
+            <w:vMerge w:val="continue"/>
+            <w:shd w:fill="auto" w:val="clear"/>
+            <w:tcMar>
+              <w:top w:w="100.0" w:type="dxa"/>
+              <w:left w:w="100.0" w:type="dxa"/>
+              <w:bottom w:w="100.0" w:type="dxa"/>
+              <w:right w:w="100.0" w:type="dxa"/>
+            </w:tcMar>
+            <w:vAlign w:val="top"/>
+          </w:tcPr>
+          <w:p>
+            <w:pPr>
+              <w:keepNext w:val="0"/>
+              <w:keepLines w:val="0"/>
+              <w:widowControl w:val="0"/>
+              <w:pBdr>
+                <w:top w:space="0" w:sz="0" w:val="nil"/>
+                <w:left w:space="0" w:sz="0" w:val="nil"/>
+                <w:bottom w:space="0" w:sz="0" w:val="nil"/>
+                <w:right w:space="0" w:sz="0" w:val="nil"/>
+                <w:between w:space="0" w:sz="0" w:val="nil"/>
+              </w:pBdr>
+              <w:shd w:fill="auto" w:val="clear"/>
+              <w:spacing w:after="0" w:before="0" w:line="240" w:lineRule="auto"/>
+              <w:ind w:left="0" w:right="0" w:firstLine="0"/>
+              <w:jc w:val="center"/>
+              <w:rPr>
+                <w:b w:val="1"/>
+                <w:sz w:val="24"/>
+                <w:szCs w:val="24"/>
+              </w:rPr>
+            </w:pPr>
+            <w:r>
+              <w:rPr>
+                <w:rtl w:val="0"/>
+              </w:rPr>
+            </w:r>
+          </w:p>
+        </w:tc>
+        <w:tc>
+          <w:tcPr>
+            <w:shd w:fill="auto" w:val="clear"/>
+            <w:tcMar>
+              <w:top w:w="100.0" w:type="dxa"/>
+              <w:left w:w="100.0" w:type="dxa"/>
+              <w:bottom w:w="100.0" w:type="dxa"/>
+              <w:right w:w="100.0" w:type="dxa"/>
+            </w:tcMar>
+            <w:vAlign w:val="top"/>
+          </w:tcPr>
+          <w:p>
+            <w:pPr>
+              <w:keepNext w:val="0"/>
+              <w:keepLines w:val="0"/>
+              <w:widowControl w:val="0"/>
+              <w:pBdr>
+                <w:top w:space="0" w:sz="0" w:val="nil"/>
+                <w:left w:space="0" w:sz="0" w:val="nil"/>
+                <w:bottom w:space="0" w:sz="0" w:val="nil"/>
+                <w:right w:space="0" w:sz="0" w:val="nil"/>
+                <w:between w:space="0" w:sz="0" w:val="nil"/>
+              </w:pBdr>
+              <w:shd w:fill="auto" w:val="clear"/>
+              <w:spacing w:after="0" w:before="0" w:line="240" w:lineRule="auto"/>
+              <w:ind w:left="0" w:right="0" w:firstLine="0"/>
+              <w:jc w:val="both"/>
+              <w:rPr>
+                <w:sz w:val="24"/>
+                <w:szCs w:val="24"/>
+              </w:rPr>
+            </w:pPr>
+            <w:r>
+              <w:rPr>
+                <w:sz w:val="24"/>
+                <w:szCs w:val="24"/>
+                <w:rtl w:val="0"/>
+              </w:rPr>
+              <w:t xml:space="preserve">¿Puede el usuario ponerse en contacto para hacer sugerencias o comentarios?</w:t>
+            </w:r>
+          </w:p>
+        </w:tc>
+        <w:tc>
+          <w:tcPr>
+            <w:shd w:fill="auto" w:val="clear"/>
+            <w:tcMar>
+              <w:top w:w="100.0" w:type="dxa"/>
+              <w:left w:w="100.0" w:type="dxa"/>
+              <w:bottom w:w="100.0" w:type="dxa"/>
+              <w:right w:w="100.0" w:type="dxa"/>
+            </w:tcMar>
+            <w:vAlign w:val="top"/>
+          </w:tcPr>
+          <w:p>
+            <w:pPr>
+              <w:keepNext w:val="0"/>
+              <w:keepLines w:val="0"/>
+              <w:widowControl w:val="0"/>
+              <w:pBdr>
+                <w:top w:space="0" w:sz="0" w:val="nil"/>
+                <w:left w:space="0" w:sz="0" w:val="nil"/>
+                <w:bottom w:space="0" w:sz="0" w:val="nil"/>
+                <w:right w:space="0" w:sz="0" w:val="nil"/>
+                <w:between w:space="0" w:sz="0" w:val="nil"/>
+              </w:pBdr>
+              <w:shd w:fill="auto" w:val="clear"/>
+              <w:spacing w:after="0" w:before="0" w:line="240" w:lineRule="auto"/>
+              <w:ind w:left="0" w:right="0" w:firstLine="0"/>
+              <w:jc w:val="center"/>
+              <w:rPr>
+                <w:b w:val="1"/>
+                <w:sz w:val="24"/>
+                <w:szCs w:val="24"/>
+              </w:rPr>
+            </w:pPr>
+            <w:r>
+              <w:rPr>
+                <w:b w:val="1"/>
+                <w:sz w:val="24"/>
+                <w:szCs w:val="24"/>
+                <w:rtl w:val="0"/>
+              </w:rPr>
+              <w:t xml:space="preserve">A</w:t>
+            </w:r>
+          </w:p>
+        </w:tc>
+      </w:tr>
+    </w:tbl>
+    <w:p>
+      <w:pPr>
+        <w:spacing w:after="240" w:before="240" w:lineRule="auto"/>
+        <w:ind w:left="0" w:firstLine="0"/>
+        <w:rPr>
           <w:sz w:val="24"/>
           <w:szCs w:val="24"/>
         </w:rPr>
@@ -1641,12 +5067,53 @@
       </w:r>
     </w:p>
     <w:sectPr>
+      <w:headerReference r:id="rId7" w:type="default"/>
+      <w:headerReference r:id="rId8" w:type="first"/>
       <w:pgSz w:h="16834" w:w="11909" w:orient="portrait"/>
       <w:pgMar w:bottom="1440" w:top="1440" w:left="1440" w:right="1440" w:header="720" w:footer="720"/>
-      <w:pgNumType w:start="1"/>
+      <w:pgNumType w:start="0"/>
+      <w:titlePg w:val="1"/>
     </w:sectPr>
   </w:body>
 </w:document>
+</file>
+
+<file path=word/header1.xml><?xml version="1.0" encoding="utf-8"?>
+<w:hdr xmlns:mc="http://schemas.openxmlformats.org/markup-compatibility/2006" xmlns:o="urn:schemas-microsoft-com:office:office" xmlns:r="http://schemas.openxmlformats.org/officeDocument/2006/relationships" xmlns:m="http://schemas.openxmlformats.org/officeDocument/2006/math" xmlns:v="urn:schemas-microsoft-com:vml" xmlns:wp="http://schemas.openxmlformats.org/drawingml/2006/wordprocessingDrawing" xmlns:w10="urn:schemas-microsoft-com:office:word" xmlns:w="http://schemas.openxmlformats.org/wordprocessingml/2006/main" xmlns:wne="http://schemas.microsoft.com/office/word/2006/wordml" xmlns:sl="http://schemas.openxmlformats.org/schemaLibrary/2006/main" xmlns:a="http://schemas.openxmlformats.org/drawingml/2006/main" xmlns:pic="http://schemas.openxmlformats.org/drawingml/2006/picture" xmlns:c="http://schemas.openxmlformats.org/drawingml/2006/chart" xmlns:lc="http://schemas.openxmlformats.org/drawingml/2006/lockedCanvas" xmlns:dgm="http://schemas.openxmlformats.org/drawingml/2006/diagram" xmlns:wps="http://schemas.microsoft.com/office/word/2010/wordprocessingShape" xmlns:wpg="http://schemas.microsoft.com/office/word/2010/wordprocessingGroup" xmlns:w14="http://schemas.microsoft.com/office/word/2010/wordml" xmlns:w15="http://schemas.microsoft.com/office/word/2012/wordml">
+  <w:p>
+    <w:pPr>
+      <w:jc w:val="right"/>
+      <w:rPr/>
+    </w:pPr>
+    <w:r>
+      <w:rPr/>
+      <w:fldChar w:fldCharType="begin"/>
+      <w:instrText xml:space="preserve">PAGE</w:instrText>
+      <w:fldChar w:fldCharType="separate"/>
+      <w:fldChar w:fldCharType="end"/>
+    </w:r>
+    <w:r>
+      <w:rPr>
+        <w:rtl w:val="0"/>
+      </w:rPr>
+    </w:r>
+  </w:p>
+</w:hdr>
+</file>
+
+<file path=word/header2.xml><?xml version="1.0" encoding="utf-8"?>
+<w:hdr xmlns:mc="http://schemas.openxmlformats.org/markup-compatibility/2006" xmlns:o="urn:schemas-microsoft-com:office:office" xmlns:r="http://schemas.openxmlformats.org/officeDocument/2006/relationships" xmlns:m="http://schemas.openxmlformats.org/officeDocument/2006/math" xmlns:v="urn:schemas-microsoft-com:vml" xmlns:wp="http://schemas.openxmlformats.org/drawingml/2006/wordprocessingDrawing" xmlns:w10="urn:schemas-microsoft-com:office:word" xmlns:w="http://schemas.openxmlformats.org/wordprocessingml/2006/main" xmlns:wne="http://schemas.microsoft.com/office/word/2006/wordml" xmlns:sl="http://schemas.openxmlformats.org/schemaLibrary/2006/main" xmlns:a="http://schemas.openxmlformats.org/drawingml/2006/main" xmlns:pic="http://schemas.openxmlformats.org/drawingml/2006/picture" xmlns:c="http://schemas.openxmlformats.org/drawingml/2006/chart" xmlns:lc="http://schemas.openxmlformats.org/drawingml/2006/lockedCanvas" xmlns:dgm="http://schemas.openxmlformats.org/drawingml/2006/diagram" xmlns:wps="http://schemas.microsoft.com/office/word/2010/wordprocessingShape" xmlns:wpg="http://schemas.microsoft.com/office/word/2010/wordprocessingGroup" xmlns:w14="http://schemas.microsoft.com/office/word/2010/wordml" xmlns:w15="http://schemas.microsoft.com/office/word/2012/wordml">
+  <w:p>
+    <w:pPr>
+      <w:rPr/>
+    </w:pPr>
+    <w:r>
+      <w:rPr>
+        <w:rtl w:val="0"/>
+      </w:rPr>
+    </w:r>
+  </w:p>
+</w:hdr>
 </file>
 
 <file path=word/numbering.xml><?xml version="1.0" encoding="utf-8"?>
@@ -2024,6 +5491,19 @@
       <w:sz w:val="30"/>
       <w:szCs w:val="30"/>
     </w:rPr>
+  </w:style>
+  <w:style w:type="table" w:styleId="Table1">
+    <w:basedOn w:val="TableNormal"/>
+    <w:tblPr>
+      <w:tblStyleRowBandSize w:val="1"/>
+      <w:tblStyleColBandSize w:val="1"/>
+      <w:tblCellMar>
+        <w:top w:w="100.0" w:type="dxa"/>
+        <w:left w:w="100.0" w:type="dxa"/>
+        <w:bottom w:w="100.0" w:type="dxa"/>
+        <w:right w:w="100.0" w:type="dxa"/>
+      </w:tblCellMar>
+    </w:tblPr>
   </w:style>
 </w:styles>
 </file>

</xml_diff>